<commit_message>
Final project: Cleaned data, trained models, visualizations
</commit_message>
<xml_diff>
--- a/ML REPORT .docx
+++ b/ML REPORT .docx
@@ -2,71 +2,1794 @@
 <file path=word/document.xml><?xml version="1.0" encoding="utf-8"?>
 <w:document xmlns:wpc="http://schemas.microsoft.com/office/word/2010/wordprocessingCanvas" xmlns:cx="http://schemas.microsoft.com/office/drawing/2014/chartex" xmlns:cx1="http://schemas.microsoft.com/office/drawing/2015/9/8/chartex" xmlns:cx2="http://schemas.microsoft.com/office/drawing/2015/10/21/chartex" xmlns:cx3="http://schemas.microsoft.com/office/drawing/2016/5/9/chartex" xmlns:cx4="http://schemas.microsoft.com/office/drawing/2016/5/10/chartex" xmlns:cx5="http://schemas.microsoft.com/office/drawing/2016/5/11/chartex" xmlns:cx6="http://schemas.microsoft.com/office/drawing/2016/5/12/chartex" xmlns:cx7="http://schemas.microsoft.com/office/drawing/2016/5/13/chartex" xmlns:cx8="http://schemas.microsoft.com/office/drawing/2016/5/14/chartex" xmlns:mc="http://schemas.openxmlformats.org/markup-compatibility/2006" xmlns:aink="http://schemas.microsoft.com/office/drawing/2016/ink" xmlns:am3d="http://schemas.microsoft.com/office/drawing/2017/model3d" xmlns:o="urn:schemas-microsoft-com:office:office" xmlns:oel="http://schemas.microsoft.com/office/2019/extlst" xmlns:r="http://schemas.openxmlformats.org/officeDocument/2006/relationships" xmlns:m="http://schemas.openxmlformats.org/officeDocument/2006/math" xmlns:v="urn:schemas-microsoft-com:vml" xmlns:wp14="http://schemas.microsoft.com/office/word/2010/wordprocessingDrawing" xmlns:wp="http://schemas.openxmlformats.org/drawingml/2006/wordprocessingDrawing" xmlns:w10="urn:schemas-microsoft-com:office:word" xmlns:w="http://schemas.openxmlformats.org/wordprocessingml/2006/main" xmlns:w14="http://schemas.microsoft.com/office/word/2010/wordml" xmlns:w15="http://schemas.microsoft.com/office/word/2012/wordml" xmlns:w16cex="http://schemas.microsoft.com/office/word/2018/wordml/cex" xmlns:w16cid="http://schemas.microsoft.com/office/word/2016/wordml/cid" xmlns:w16="http://schemas.microsoft.com/office/word/2018/wordml" xmlns:w16du="http://schemas.microsoft.com/office/word/2023/wordml/word16du" xmlns:w16sdtdh="http://schemas.microsoft.com/office/word/2020/wordml/sdtdatahash" xmlns:w16sdtfl="http://schemas.microsoft.com/office/word/2024/wordml/sdtformatlock" xmlns:w16se="http://schemas.microsoft.com/office/word/2015/wordml/symex" xmlns:wpg="http://schemas.microsoft.com/office/word/2010/wordprocessingGroup" xmlns:wpi="http://schemas.microsoft.com/office/word/2010/wordprocessingInk" xmlns:wne="http://schemas.microsoft.com/office/word/2006/wordml" xmlns:wps="http://schemas.microsoft.com/office/word/2010/wordprocessingShape" mc:Ignorable="w14 w15 w16se w16cid w16 w16cex w16sdtdh w16sdtfl w16du wp14">
   <w:body>
-    <w:p>
-      <w:pPr>
-        <w:pStyle w:val="Heading1"/>
-        <w:rPr>
-          <w:b/>
-          <w:bCs/>
-        </w:rPr>
-      </w:pPr>
-      <w:r>
-        <w:rPr>
-          <w:rStyle w:val="Heading1Char"/>
-          <w:b/>
-          <w:bCs/>
-        </w:rPr>
-        <w:t>INTRODUCTION</w:t>
-      </w:r>
-      <w:r>
-        <w:br/>
-      </w:r>
-      <w:r>
-        <w:br/>
-      </w:r>
-      <w:r>
-        <w:rPr>
-          <w:rFonts w:ascii="Times New Roman" w:eastAsia="Times New Roman" w:hAnsi="Times New Roman" w:cs="Times New Roman"/>
+    <w:sdt>
+      <w:sdtPr>
+        <w:id w:val="1865860617"/>
+        <w:docPartObj>
+          <w:docPartGallery w:val="Cover Pages"/>
+          <w:docPartUnique/>
+        </w:docPartObj>
+      </w:sdtPr>
+      <w:sdtContent>
+        <w:p>
+          <w:r>
+            <w:rPr>
+              <w:noProof/>
+            </w:rPr>
+            <mc:AlternateContent>
+              <mc:Choice Requires="wpg">
+                <w:drawing>
+                  <wp:anchor distT="0" distB="0" distL="114300" distR="114300" simplePos="0" relativeHeight="251659264" behindDoc="0" locked="0" layoutInCell="1" allowOverlap="1" wp14:anchorId="6769C757" wp14:editId="22A61CE7">
+                    <wp:simplePos x="0" y="0"/>
+                    <wp:positionH relativeFrom="page">
+                      <wp:align>center</wp:align>
+                    </wp:positionH>
+                    <wp:positionV relativeFrom="page">
+                      <wp:align>center</wp:align>
+                    </wp:positionV>
+                    <wp:extent cx="7333488" cy="9601200"/>
+                    <wp:effectExtent l="0" t="0" r="7620" b="0"/>
+                    <wp:wrapNone/>
+                    <wp:docPr id="471" name="Group 133" title="Cover page feather background with text block"/>
+                    <wp:cNvGraphicFramePr/>
+                    <a:graphic xmlns:a="http://schemas.openxmlformats.org/drawingml/2006/main">
+                      <a:graphicData uri="http://schemas.microsoft.com/office/word/2010/wordprocessingGroup">
+                        <wpg:wgp>
+                          <wpg:cNvGrpSpPr/>
+                          <wpg:grpSpPr>
+                            <a:xfrm>
+                              <a:off x="0" y="0"/>
+                              <a:ext cx="7333488" cy="9601200"/>
+                              <a:chOff x="0" y="0"/>
+                              <a:chExt cx="7333488" cy="9601200"/>
+                            </a:xfrm>
+                          </wpg:grpSpPr>
+                          <wpg:grpSp>
+                            <wpg:cNvPr id="472" name="Group 472"/>
+                            <wpg:cNvGrpSpPr/>
+                            <wpg:grpSpPr>
+                              <a:xfrm>
+                                <a:off x="0" y="0"/>
+                                <a:ext cx="7333488" cy="9601200"/>
+                                <a:chOff x="0" y="0"/>
+                                <a:chExt cx="7332980" cy="9601200"/>
+                              </a:xfrm>
+                            </wpg:grpSpPr>
+                            <pic:pic xmlns:pic="http://schemas.openxmlformats.org/drawingml/2006/picture">
+                              <pic:nvPicPr>
+                                <pic:cNvPr id="473" name="Picture 473"/>
+                                <pic:cNvPicPr>
+                                  <a:picLocks noChangeAspect="1"/>
+                                </pic:cNvPicPr>
+                              </pic:nvPicPr>
+                              <pic:blipFill rotWithShape="1">
+                                <a:blip r:embed="rId6" cstate="print">
+                                  <a:extLst>
+                                    <a:ext uri="{28A0092B-C50C-407E-A947-70E740481C1C}">
+                                      <a14:useLocalDpi xmlns:a14="http://schemas.microsoft.com/office/drawing/2010/main" val="0"/>
+                                    </a:ext>
+                                  </a:extLst>
+                                </a:blip>
+                                <a:srcRect l="23558" t="24994" r="24680" b="20228"/>
+                                <a:stretch/>
+                              </pic:blipFill>
+                              <pic:spPr bwMode="auto">
+                                <a:xfrm>
+                                  <a:off x="0" y="0"/>
+                                  <a:ext cx="7332980" cy="9601200"/>
+                                </a:xfrm>
+                                <a:prstGeom prst="rect">
+                                  <a:avLst/>
+                                </a:prstGeom>
+                                <a:ln>
+                                  <a:noFill/>
+                                </a:ln>
+                                <a:extLst>
+                                  <a:ext uri="{53640926-AAD7-44D8-BBD7-CCE9431645EC}">
+                                    <a14:shadowObscured xmlns:a14="http://schemas.microsoft.com/office/drawing/2010/main"/>
+                                  </a:ext>
+                                </a:extLst>
+                              </pic:spPr>
+                            </pic:pic>
+                            <wpg:grpSp>
+                              <wpg:cNvPr id="474" name="Group 8" title="Text Container Shape"/>
+                              <wpg:cNvGrpSpPr/>
+                              <wpg:grpSpPr>
+                                <a:xfrm>
+                                  <a:off x="2457450" y="3124200"/>
+                                  <a:ext cx="4875213" cy="5922963"/>
+                                  <a:chOff x="0" y="0"/>
+                                  <a:chExt cx="4875213" cy="5922963"/>
+                                </a:xfrm>
+                              </wpg:grpSpPr>
+                              <wps:wsp>
+                                <wps:cNvPr id="475" name="Freeform 475"/>
+                                <wps:cNvSpPr/>
+                                <wps:spPr bwMode="auto">
+                                  <a:xfrm>
+                                    <a:off x="0" y="0"/>
+                                    <a:ext cx="4875213" cy="5922963"/>
+                                  </a:xfrm>
+                                  <a:custGeom>
+                                    <a:avLst/>
+                                    <a:gdLst/>
+                                    <a:ahLst/>
+                                    <a:cxnLst/>
+                                    <a:rect l="0" t="0" r="r" b="b"/>
+                                    <a:pathLst>
+                                      <a:path w="3071" h="3731">
+                                        <a:moveTo>
+                                          <a:pt x="199" y="0"/>
+                                        </a:moveTo>
+                                        <a:lnTo>
+                                          <a:pt x="3071" y="0"/>
+                                        </a:lnTo>
+                                        <a:lnTo>
+                                          <a:pt x="3071" y="3731"/>
+                                        </a:lnTo>
+                                        <a:lnTo>
+                                          <a:pt x="199" y="3731"/>
+                                        </a:lnTo>
+                                        <a:lnTo>
+                                          <a:pt x="164" y="3728"/>
+                                        </a:lnTo>
+                                        <a:lnTo>
+                                          <a:pt x="130" y="3719"/>
+                                        </a:lnTo>
+                                        <a:lnTo>
+                                          <a:pt x="98" y="3704"/>
+                                        </a:lnTo>
+                                        <a:lnTo>
+                                          <a:pt x="71" y="3683"/>
+                                        </a:lnTo>
+                                        <a:lnTo>
+                                          <a:pt x="46" y="3660"/>
+                                        </a:lnTo>
+                                        <a:lnTo>
+                                          <a:pt x="27" y="3631"/>
+                                        </a:lnTo>
+                                        <a:lnTo>
+                                          <a:pt x="12" y="3601"/>
+                                        </a:lnTo>
+                                        <a:lnTo>
+                                          <a:pt x="3" y="3567"/>
+                                        </a:lnTo>
+                                        <a:lnTo>
+                                          <a:pt x="0" y="3531"/>
+                                        </a:lnTo>
+                                        <a:lnTo>
+                                          <a:pt x="0" y="199"/>
+                                        </a:lnTo>
+                                        <a:lnTo>
+                                          <a:pt x="3" y="164"/>
+                                        </a:lnTo>
+                                        <a:lnTo>
+                                          <a:pt x="12" y="130"/>
+                                        </a:lnTo>
+                                        <a:lnTo>
+                                          <a:pt x="27" y="98"/>
+                                        </a:lnTo>
+                                        <a:lnTo>
+                                          <a:pt x="46" y="71"/>
+                                        </a:lnTo>
+                                        <a:lnTo>
+                                          <a:pt x="71" y="46"/>
+                                        </a:lnTo>
+                                        <a:lnTo>
+                                          <a:pt x="98" y="27"/>
+                                        </a:lnTo>
+                                        <a:lnTo>
+                                          <a:pt x="130" y="12"/>
+                                        </a:lnTo>
+                                        <a:lnTo>
+                                          <a:pt x="164" y="2"/>
+                                        </a:lnTo>
+                                        <a:lnTo>
+                                          <a:pt x="199" y="0"/>
+                                        </a:lnTo>
+                                        <a:close/>
+                                      </a:path>
+                                    </a:pathLst>
+                                  </a:custGeom>
+                                  <a:ln>
+                                    <a:headEnd/>
+                                    <a:tailEnd/>
+                                  </a:ln>
+                                </wps:spPr>
+                                <wps:style>
+                                  <a:lnRef idx="2">
+                                    <a:schemeClr val="dk1"/>
+                                  </a:lnRef>
+                                  <a:fillRef idx="1">
+                                    <a:schemeClr val="lt1"/>
+                                  </a:fillRef>
+                                  <a:effectRef idx="0">
+                                    <a:schemeClr val="dk1"/>
+                                  </a:effectRef>
+                                  <a:fontRef idx="minor">
+                                    <a:schemeClr val="dk1"/>
+                                  </a:fontRef>
+                                </wps:style>
+                                <wps:bodyPr/>
+                              </wps:wsp>
+                              <wps:wsp>
+                                <wps:cNvPr id="476" name="Freeform 476"/>
+                                <wps:cNvSpPr/>
+                                <wps:spPr bwMode="auto">
+                                  <a:xfrm>
+                                    <a:off x="185169" y="194204"/>
+                                    <a:ext cx="4686300" cy="5543550"/>
+                                  </a:xfrm>
+                                  <a:custGeom>
+                                    <a:avLst/>
+                                    <a:gdLst/>
+                                    <a:ahLst/>
+                                    <a:cxnLst/>
+                                    <a:rect l="0" t="0" r="r" b="b"/>
+                                    <a:pathLst>
+                                      <a:path w="2952" h="3492">
+                                        <a:moveTo>
+                                          <a:pt x="79" y="0"/>
+                                        </a:moveTo>
+                                        <a:lnTo>
+                                          <a:pt x="2952" y="0"/>
+                                        </a:lnTo>
+                                        <a:lnTo>
+                                          <a:pt x="2952" y="25"/>
+                                        </a:lnTo>
+                                        <a:lnTo>
+                                          <a:pt x="79" y="25"/>
+                                        </a:lnTo>
+                                        <a:lnTo>
+                                          <a:pt x="62" y="27"/>
+                                        </a:lnTo>
+                                        <a:lnTo>
+                                          <a:pt x="48" y="35"/>
+                                        </a:lnTo>
+                                        <a:lnTo>
+                                          <a:pt x="35" y="47"/>
+                                        </a:lnTo>
+                                        <a:lnTo>
+                                          <a:pt x="26" y="63"/>
+                                        </a:lnTo>
+                                        <a:lnTo>
+                                          <a:pt x="24" y="80"/>
+                                        </a:lnTo>
+                                        <a:lnTo>
+                                          <a:pt x="24" y="3411"/>
+                                        </a:lnTo>
+                                        <a:lnTo>
+                                          <a:pt x="26" y="3429"/>
+                                        </a:lnTo>
+                                        <a:lnTo>
+                                          <a:pt x="35" y="3444"/>
+                                        </a:lnTo>
+                                        <a:lnTo>
+                                          <a:pt x="48" y="3457"/>
+                                        </a:lnTo>
+                                        <a:lnTo>
+                                          <a:pt x="62" y="3466"/>
+                                        </a:lnTo>
+                                        <a:lnTo>
+                                          <a:pt x="79" y="3468"/>
+                                        </a:lnTo>
+                                        <a:lnTo>
+                                          <a:pt x="2951" y="3468"/>
+                                        </a:lnTo>
+                                        <a:lnTo>
+                                          <a:pt x="2951" y="3492"/>
+                                        </a:lnTo>
+                                        <a:lnTo>
+                                          <a:pt x="79" y="3492"/>
+                                        </a:lnTo>
+                                        <a:lnTo>
+                                          <a:pt x="59" y="3489"/>
+                                        </a:lnTo>
+                                        <a:lnTo>
+                                          <a:pt x="40" y="3481"/>
+                                        </a:lnTo>
+                                        <a:lnTo>
+                                          <a:pt x="23" y="3469"/>
+                                        </a:lnTo>
+                                        <a:lnTo>
+                                          <a:pt x="11" y="3452"/>
+                                        </a:lnTo>
+                                        <a:lnTo>
+                                          <a:pt x="3" y="3433"/>
+                                        </a:lnTo>
+                                        <a:lnTo>
+                                          <a:pt x="0" y="3411"/>
+                                        </a:lnTo>
+                                        <a:lnTo>
+                                          <a:pt x="0" y="80"/>
+                                        </a:lnTo>
+                                        <a:lnTo>
+                                          <a:pt x="3" y="60"/>
+                                        </a:lnTo>
+                                        <a:lnTo>
+                                          <a:pt x="11" y="41"/>
+                                        </a:lnTo>
+                                        <a:lnTo>
+                                          <a:pt x="23" y="24"/>
+                                        </a:lnTo>
+                                        <a:lnTo>
+                                          <a:pt x="40" y="11"/>
+                                        </a:lnTo>
+                                        <a:lnTo>
+                                          <a:pt x="59" y="4"/>
+                                        </a:lnTo>
+                                        <a:lnTo>
+                                          <a:pt x="79" y="0"/>
+                                        </a:lnTo>
+                                        <a:close/>
+                                      </a:path>
+                                    </a:pathLst>
+                                  </a:custGeom>
+                                  <a:solidFill>
+                                    <a:schemeClr val="bg2"/>
+                                  </a:solidFill>
+                                  <a:ln w="0">
+                                    <a:noFill/>
+                                    <a:prstDash val="solid"/>
+                                    <a:round/>
+                                    <a:headEnd/>
+                                    <a:tailEnd/>
+                                  </a:ln>
+                                </wps:spPr>
+                                <wps:bodyPr/>
+                              </wps:wsp>
+                              <wps:wsp>
+                                <wps:cNvPr id="477" name="Straight Connector 477"/>
+                                <wps:cNvCnPr/>
+                                <wps:spPr>
+                                  <a:xfrm>
+                                    <a:off x="693099" y="4161311"/>
+                                    <a:ext cx="3701031" cy="0"/>
+                                  </a:xfrm>
+                                  <a:prstGeom prst="line">
+                                    <a:avLst/>
+                                  </a:prstGeom>
+                                  <a:ln w="38100">
+                                    <a:solidFill>
+                                      <a:schemeClr val="bg2"/>
+                                    </a:solidFill>
+                                  </a:ln>
+                                </wps:spPr>
+                                <wps:style>
+                                  <a:lnRef idx="1">
+                                    <a:schemeClr val="accent1"/>
+                                  </a:lnRef>
+                                  <a:fillRef idx="0">
+                                    <a:schemeClr val="accent1"/>
+                                  </a:fillRef>
+                                  <a:effectRef idx="0">
+                                    <a:schemeClr val="accent1"/>
+                                  </a:effectRef>
+                                  <a:fontRef idx="minor">
+                                    <a:schemeClr val="tx1"/>
+                                  </a:fontRef>
+                                </wps:style>
+                                <wps:bodyPr/>
+                              </wps:wsp>
+                            </wpg:grpSp>
+                          </wpg:grpSp>
+                          <wps:wsp>
+                            <wps:cNvPr id="478" name="Text Box 478" title="Title and subtitle"/>
+                            <wps:cNvSpPr txBox="1"/>
+                            <wps:spPr>
+                              <a:xfrm>
+                                <a:off x="3095625" y="3695700"/>
+                                <a:ext cx="3900170" cy="3552825"/>
+                              </a:xfrm>
+                              <a:prstGeom prst="rect">
+                                <a:avLst/>
+                              </a:prstGeom>
+                              <a:noFill/>
+                              <a:ln w="6350">
+                                <a:noFill/>
+                              </a:ln>
+                            </wps:spPr>
+                            <wps:txbx>
+                              <w:txbxContent>
+                                <w:sdt>
+                                  <w:sdtPr>
+                                    <w:rPr>
+                                      <w:rFonts w:asciiTheme="majorHAnsi" w:hAnsiTheme="majorHAnsi"/>
+                                      <w:color w:val="E8E8E8" w:themeColor="background2"/>
+                                      <w:sz w:val="78"/>
+                                      <w:szCs w:val="78"/>
+                                    </w:rPr>
+                                    <w:alias w:val="Title"/>
+                                    <w:tag w:val=""/>
+                                    <w:id w:val="-1085453888"/>
+                                    <w:dataBinding w:prefixMappings="xmlns:ns0='http://purl.org/dc/elements/1.1/' xmlns:ns1='http://schemas.openxmlformats.org/package/2006/metadata/core-properties' " w:xpath="/ns1:coreProperties[1]/ns0:title[1]" w:storeItemID="{6C3C8BC8-F283-45AE-878A-BAB7291924A1}"/>
+                                    <w15:appearance w15:val="hidden"/>
+                                    <w:text/>
+                                  </w:sdtPr>
+                                  <w:sdtContent>
+                                    <w:p>
+                                      <w:pPr>
+                                        <w:pStyle w:val="NoSpacing"/>
+                                        <w:spacing w:after="240" w:line="264" w:lineRule="auto"/>
+                                        <w:rPr>
+                                          <w:rFonts w:asciiTheme="majorHAnsi" w:hAnsiTheme="majorHAnsi"/>
+                                          <w:color w:val="E8E8E8" w:themeColor="background2"/>
+                                          <w:sz w:val="78"/>
+                                          <w:szCs w:val="78"/>
+                                        </w:rPr>
+                                      </w:pPr>
+                                      <w:r>
+                                        <w:rPr>
+                                          <w:rFonts w:asciiTheme="majorHAnsi" w:hAnsiTheme="majorHAnsi"/>
+                                          <w:color w:val="E8E8E8" w:themeColor="background2"/>
+                                          <w:sz w:val="78"/>
+                                          <w:szCs w:val="78"/>
+                                        </w:rPr>
+                                        <w:t>MACHINE LEARNING METHODS AND MODELS</w:t>
+                                      </w:r>
+                                    </w:p>
+                                  </w:sdtContent>
+                                </w:sdt>
+                                <w:p>
+                                  <w:pPr>
+                                    <w:pStyle w:val="NoSpacing"/>
+                                    <w:spacing w:line="264" w:lineRule="auto"/>
+                                    <w:rPr>
+                                      <w:color w:val="E8E8E8" w:themeColor="background2"/>
+                                      <w:spacing w:val="20"/>
+                                      <w:sz w:val="30"/>
+                                      <w:szCs w:val="30"/>
+                                    </w:rPr>
+                                  </w:pPr>
+                                  <w:sdt>
+                                    <w:sdtPr>
+                                      <w:rPr>
+                                        <w:color w:val="E8E8E8" w:themeColor="background2"/>
+                                        <w:spacing w:val="20"/>
+                                        <w:sz w:val="30"/>
+                                        <w:szCs w:val="30"/>
+                                      </w:rPr>
+                                      <w:alias w:val="Subtitle"/>
+                                      <w:tag w:val=""/>
+                                      <w:id w:val="-1643572574"/>
+                                      <w:showingPlcHdr/>
+                                      <w:dataBinding w:prefixMappings="xmlns:ns0='http://purl.org/dc/elements/1.1/' xmlns:ns1='http://schemas.openxmlformats.org/package/2006/metadata/core-properties' " w:xpath="/ns1:coreProperties[1]/ns0:subject[1]" w:storeItemID="{6C3C8BC8-F283-45AE-878A-BAB7291924A1}"/>
+                                      <w15:appearance w15:val="hidden"/>
+                                      <w:text/>
+                                    </w:sdtPr>
+                                    <w:sdtContent>
+                                      <w:r>
+                                        <w:rPr>
+                                          <w:color w:val="E8E8E8" w:themeColor="background2"/>
+                                          <w:spacing w:val="20"/>
+                                          <w:sz w:val="30"/>
+                                          <w:szCs w:val="30"/>
+                                        </w:rPr>
+                                        <w:t xml:space="preserve">     </w:t>
+                                      </w:r>
+                                    </w:sdtContent>
+                                  </w:sdt>
+                                  <w:r>
+                                    <w:rPr>
+                                      <w:color w:val="E8E8E8" w:themeColor="background2"/>
+                                      <w:spacing w:val="20"/>
+                                      <w:sz w:val="30"/>
+                                      <w:szCs w:val="30"/>
+                                    </w:rPr>
+                                    <w:t>FACIAL EMOTION RECOGNITION</w:t>
+                                  </w:r>
+                                </w:p>
+                              </w:txbxContent>
+                            </wps:txbx>
+                            <wps:bodyPr rot="0" spcFirstLastPara="0" vertOverflow="overflow" horzOverflow="overflow" vert="horz" wrap="square" lIns="45720" tIns="45720" rIns="45720" bIns="45720" numCol="1" spcCol="0" rtlCol="0" fromWordArt="0" anchor="t" anchorCtr="0" forceAA="0" compatLnSpc="1">
+                              <a:prstTxWarp prst="textNoShape">
+                                <a:avLst/>
+                              </a:prstTxWarp>
+                              <a:noAutofit/>
+                            </wps:bodyPr>
+                          </wps:wsp>
+                          <wps:wsp>
+                            <wps:cNvPr id="479" name="Text Box 479" title="Title and subtitle"/>
+                            <wps:cNvSpPr txBox="1"/>
+                            <wps:spPr>
+                              <a:xfrm>
+                                <a:off x="3095625" y="7318375"/>
+                                <a:ext cx="3904488" cy="1504950"/>
+                              </a:xfrm>
+                              <a:prstGeom prst="rect">
+                                <a:avLst/>
+                              </a:prstGeom>
+                              <a:noFill/>
+                              <a:ln w="6350">
+                                <a:noFill/>
+                              </a:ln>
+                            </wps:spPr>
+                            <wps:txbx>
+                              <w:txbxContent>
+                                <w:sdt>
+                                  <w:sdtPr>
+                                    <w:rPr>
+                                      <w:color w:val="E8E8E8" w:themeColor="background2"/>
+                                      <w:spacing w:val="20"/>
+                                      <w:sz w:val="36"/>
+                                      <w:szCs w:val="36"/>
+                                    </w:rPr>
+                                    <w:alias w:val="Author"/>
+                                    <w:tag w:val=""/>
+                                    <w:id w:val="-666478828"/>
+                                    <w:dataBinding w:prefixMappings="xmlns:ns0='http://purl.org/dc/elements/1.1/' xmlns:ns1='http://schemas.openxmlformats.org/package/2006/metadata/core-properties' " w:xpath="/ns1:coreProperties[1]/ns0:creator[1]" w:storeItemID="{6C3C8BC8-F283-45AE-878A-BAB7291924A1}"/>
+                                    <w15:appearance w15:val="hidden"/>
+                                    <w:text/>
+                                  </w:sdtPr>
+                                  <w:sdtContent>
+                                    <w:p>
+                                      <w:pPr>
+                                        <w:pStyle w:val="NoSpacing"/>
+                                        <w:spacing w:after="180"/>
+                                        <w:rPr>
+                                          <w:color w:val="E8E8E8" w:themeColor="background2"/>
+                                          <w:spacing w:val="20"/>
+                                          <w:sz w:val="36"/>
+                                          <w:szCs w:val="36"/>
+                                        </w:rPr>
+                                      </w:pPr>
+                                      <w:r>
+                                        <w:rPr>
+                                          <w:color w:val="E8E8E8" w:themeColor="background2"/>
+                                          <w:spacing w:val="20"/>
+                                          <w:sz w:val="36"/>
+                                          <w:szCs w:val="36"/>
+                                        </w:rPr>
+                                        <w:t>Pierre Emmanuel Gerard Ankouane</w:t>
+                                      </w:r>
+                                    </w:p>
+                                  </w:sdtContent>
+                                </w:sdt>
+                                <w:p>
+                                  <w:pPr>
+                                    <w:pStyle w:val="NoSpacing"/>
+                                    <w:rPr>
+                                      <w:color w:val="E8E8E8" w:themeColor="background2"/>
+                                      <w:spacing w:val="20"/>
+                                      <w:sz w:val="36"/>
+                                      <w:szCs w:val="36"/>
+                                    </w:rPr>
+                                  </w:pPr>
+                                  <w:r>
+                                    <w:rPr>
+                                      <w:color w:val="E8E8E8" w:themeColor="background2"/>
+                                      <w:spacing w:val="20"/>
+                                      <w:sz w:val="36"/>
+                                      <w:szCs w:val="36"/>
+                                    </w:rPr>
+                                    <w:t>University of Bradford -23042</w:t>
+                                  </w:r>
+                                  <w:r>
+                                    <w:rPr>
+                                      <w:color w:val="E8E8E8" w:themeColor="background2"/>
+                                      <w:spacing w:val="20"/>
+                                      <w:sz w:val="36"/>
+                                      <w:szCs w:val="36"/>
+                                    </w:rPr>
+                                    <w:t>929</w:t>
+                                  </w:r>
+                                </w:p>
+                              </w:txbxContent>
+                            </wps:txbx>
+                            <wps:bodyPr rot="0" spcFirstLastPara="0" vertOverflow="overflow" horzOverflow="overflow" vert="horz" wrap="square" lIns="91440" tIns="137160" rIns="91440" bIns="137160" numCol="1" spcCol="0" rtlCol="0" fromWordArt="0" anchor="ctr" anchorCtr="0" forceAA="0" compatLnSpc="1">
+                              <a:prstTxWarp prst="textNoShape">
+                                <a:avLst/>
+                              </a:prstTxWarp>
+                              <a:noAutofit/>
+                            </wps:bodyPr>
+                          </wps:wsp>
+                        </wpg:wgp>
+                      </a:graphicData>
+                    </a:graphic>
+                    <wp14:sizeRelH relativeFrom="margin">
+                      <wp14:pctWidth>0</wp14:pctWidth>
+                    </wp14:sizeRelH>
+                  </wp:anchor>
+                </w:drawing>
+              </mc:Choice>
+              <mc:Fallback>
+                <w:pict>
+                  <v:group w14:anchorId="6769C757" id="Group 133" o:spid="_x0000_s1026" alt="Title: Cover page feather background with text block" style="position:absolute;margin-left:0;margin-top:0;width:577.45pt;height:756pt;z-index:251659264;mso-position-horizontal:center;mso-position-horizontal-relative:page;mso-position-vertical:center;mso-position-vertical-relative:page;mso-width-relative:margin" coordsize="73334,96012" o:gfxdata="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">
+                    <v:group id="Group 472" o:spid="_x0000_s1027" style="position:absolute;width:73334;height:96012" coordsize="73329,96012" o:gfxdata="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">
+                      <v:shapetype id="_x0000_t75" coordsize="21600,21600" o:spt="75" o:preferrelative="t" path="m@4@5l@4@11@9@11@9@5xe" filled="f" stroked="f">
+                        <v:stroke joinstyle="miter"/>
+                        <v:formulas>
+                          <v:f eqn="if lineDrawn pixelLineWidth 0"/>
+                          <v:f eqn="sum @0 1 0"/>
+                          <v:f eqn="sum 0 0 @1"/>
+                          <v:f eqn="prod @2 1 2"/>
+                          <v:f eqn="prod @3 21600 pixelWidth"/>
+                          <v:f eqn="prod @3 21600 pixelHeight"/>
+                          <v:f eqn="sum @0 0 1"/>
+                          <v:f eqn="prod @6 1 2"/>
+                          <v:f eqn="prod @7 21600 pixelWidth"/>
+                          <v:f eqn="sum @8 21600 0"/>
+                          <v:f eqn="prod @7 21600 pixelHeight"/>
+                          <v:f eqn="sum @10 21600 0"/>
+                        </v:formulas>
+                        <v:path o:extrusionok="f" gradientshapeok="t" o:connecttype="rect"/>
+                        <o:lock v:ext="edit" aspectratio="t"/>
+                      </v:shapetype>
+                      <v:shape id="Picture 473" o:spid="_x0000_s1028" type="#_x0000_t75" style="position:absolute;width:73329;height:96012;visibility:visible;mso-wrap-style:square" o:gfxdata="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">
+                        <v:imagedata r:id="rId7" o:title="" croptop="16380f" cropbottom="13257f" cropleft="15439f" cropright="16174f"/>
+                      </v:shape>
+                      <v:group id="Group 8" o:spid="_x0000_s1029" style="position:absolute;left:24574;top:31242;width:48752;height:59229" coordsize="48752,59229" o:gfxdata="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">
+                        <v:shape id="Freeform 475" o:spid="_x0000_s1030" style="position:absolute;width:48752;height:59229;visibility:visible;mso-wrap-style:square;v-text-anchor:top" coordsize="3071,3731" o:gfxdata="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" path="m199,l3071,r,3731l199,3731r-35,-3l130,3719,98,3704,71,3683,46,3660,27,3631,12,3601,3,3567,,3531,,199,3,164r9,-34l27,98,46,71,71,46,98,27,130,12,164,2,199,xe" fillcolor="white [3201]" strokecolor="black [3200]" strokeweight="1pt">
+                          <v:stroke joinstyle="miter"/>
+                          <v:path arrowok="t"/>
+                        </v:shape>
+                        <v:shape id="Freeform 476" o:spid="_x0000_s1031" style="position:absolute;left:1851;top:1942;width:46863;height:55435;visibility:visible;mso-wrap-style:square;v-text-anchor:top" coordsize="2952,3492" o:gfxdata="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" path="m79,l2952,r,25l79,25,62,27,48,35,35,47,26,63,24,80r,3331l26,3429r9,15l48,3457r14,9l79,3468r2872,l2951,3492r-2872,l59,3489r-19,-8l23,3469,11,3452,3,3433,,3411,,80,3,60,11,41,23,24,40,11,59,4,79,xe" fillcolor="#e8e8e8 [3214]" stroked="f" strokeweight="0">
+                          <v:path arrowok="t"/>
+                        </v:shape>
+                        <v:line id="Straight Connector 477" o:spid="_x0000_s1032" style="position:absolute;visibility:visible;mso-wrap-style:square" from="6930,41613" to="43941,41613" o:connectortype="straight" o:gfxdata="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" strokecolor="#e8e8e8 [3214]" strokeweight="3pt">
+                          <v:stroke joinstyle="miter"/>
+                        </v:line>
+                      </v:group>
+                    </v:group>
+                    <v:shapetype id="_x0000_t202" coordsize="21600,21600" o:spt="202" path="m,l,21600r21600,l21600,xe">
+                      <v:stroke joinstyle="miter"/>
+                      <v:path gradientshapeok="t" o:connecttype="rect"/>
+                    </v:shapetype>
+                    <v:shape id="Text Box 478" o:spid="_x0000_s1033" type="#_x0000_t202" style="position:absolute;left:30956;top:36957;width:39001;height:35528;visibility:visible;mso-wrap-style:square;v-text-anchor:top" o:gfxdata="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" filled="f" stroked="f" strokeweight=".5pt">
+                      <v:textbox inset="3.6pt,,3.6pt">
+                        <w:txbxContent>
+                          <w:sdt>
+                            <w:sdtPr>
+                              <w:rPr>
+                                <w:rFonts w:asciiTheme="majorHAnsi" w:hAnsiTheme="majorHAnsi"/>
+                                <w:color w:val="E8E8E8" w:themeColor="background2"/>
+                                <w:sz w:val="78"/>
+                                <w:szCs w:val="78"/>
+                              </w:rPr>
+                              <w:alias w:val="Title"/>
+                              <w:tag w:val=""/>
+                              <w:id w:val="-1085453888"/>
+                              <w:dataBinding w:prefixMappings="xmlns:ns0='http://purl.org/dc/elements/1.1/' xmlns:ns1='http://schemas.openxmlformats.org/package/2006/metadata/core-properties' " w:xpath="/ns1:coreProperties[1]/ns0:title[1]" w:storeItemID="{6C3C8BC8-F283-45AE-878A-BAB7291924A1}"/>
+                              <w15:appearance w15:val="hidden"/>
+                              <w:text/>
+                            </w:sdtPr>
+                            <w:sdtContent>
+                              <w:p>
+                                <w:pPr>
+                                  <w:pStyle w:val="NoSpacing"/>
+                                  <w:spacing w:after="240" w:line="264" w:lineRule="auto"/>
+                                  <w:rPr>
+                                    <w:rFonts w:asciiTheme="majorHAnsi" w:hAnsiTheme="majorHAnsi"/>
+                                    <w:color w:val="E8E8E8" w:themeColor="background2"/>
+                                    <w:sz w:val="78"/>
+                                    <w:szCs w:val="78"/>
+                                  </w:rPr>
+                                </w:pPr>
+                                <w:r>
+                                  <w:rPr>
+                                    <w:rFonts w:asciiTheme="majorHAnsi" w:hAnsiTheme="majorHAnsi"/>
+                                    <w:color w:val="E8E8E8" w:themeColor="background2"/>
+                                    <w:sz w:val="78"/>
+                                    <w:szCs w:val="78"/>
+                                  </w:rPr>
+                                  <w:t>MACHINE LEARNING METHODS AND MODELS</w:t>
+                                </w:r>
+                              </w:p>
+                            </w:sdtContent>
+                          </w:sdt>
+                          <w:p>
+                            <w:pPr>
+                              <w:pStyle w:val="NoSpacing"/>
+                              <w:spacing w:line="264" w:lineRule="auto"/>
+                              <w:rPr>
+                                <w:color w:val="E8E8E8" w:themeColor="background2"/>
+                                <w:spacing w:val="20"/>
+                                <w:sz w:val="30"/>
+                                <w:szCs w:val="30"/>
+                              </w:rPr>
+                            </w:pPr>
+                            <w:sdt>
+                              <w:sdtPr>
+                                <w:rPr>
+                                  <w:color w:val="E8E8E8" w:themeColor="background2"/>
+                                  <w:spacing w:val="20"/>
+                                  <w:sz w:val="30"/>
+                                  <w:szCs w:val="30"/>
+                                </w:rPr>
+                                <w:alias w:val="Subtitle"/>
+                                <w:tag w:val=""/>
+                                <w:id w:val="-1643572574"/>
+                                <w:showingPlcHdr/>
+                                <w:dataBinding w:prefixMappings="xmlns:ns0='http://purl.org/dc/elements/1.1/' xmlns:ns1='http://schemas.openxmlformats.org/package/2006/metadata/core-properties' " w:xpath="/ns1:coreProperties[1]/ns0:subject[1]" w:storeItemID="{6C3C8BC8-F283-45AE-878A-BAB7291924A1}"/>
+                                <w15:appearance w15:val="hidden"/>
+                                <w:text/>
+                              </w:sdtPr>
+                              <w:sdtContent>
+                                <w:r>
+                                  <w:rPr>
+                                    <w:color w:val="E8E8E8" w:themeColor="background2"/>
+                                    <w:spacing w:val="20"/>
+                                    <w:sz w:val="30"/>
+                                    <w:szCs w:val="30"/>
+                                  </w:rPr>
+                                  <w:t xml:space="preserve">     </w:t>
+                                </w:r>
+                              </w:sdtContent>
+                            </w:sdt>
+                            <w:r>
+                              <w:rPr>
+                                <w:color w:val="E8E8E8" w:themeColor="background2"/>
+                                <w:spacing w:val="20"/>
+                                <w:sz w:val="30"/>
+                                <w:szCs w:val="30"/>
+                              </w:rPr>
+                              <w:t>FACIAL EMOTION RECOGNITION</w:t>
+                            </w:r>
+                          </w:p>
+                        </w:txbxContent>
+                      </v:textbox>
+                    </v:shape>
+                    <v:shape id="Text Box 479" o:spid="_x0000_s1034" type="#_x0000_t202" style="position:absolute;left:30956;top:73183;width:39045;height:15050;visibility:visible;mso-wrap-style:square;v-text-anchor:middle" o:gfxdata="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" filled="f" stroked="f" strokeweight=".5pt">
+                      <v:textbox inset=",10.8pt,,10.8pt">
+                        <w:txbxContent>
+                          <w:sdt>
+                            <w:sdtPr>
+                              <w:rPr>
+                                <w:color w:val="E8E8E8" w:themeColor="background2"/>
+                                <w:spacing w:val="20"/>
+                                <w:sz w:val="36"/>
+                                <w:szCs w:val="36"/>
+                              </w:rPr>
+                              <w:alias w:val="Author"/>
+                              <w:tag w:val=""/>
+                              <w:id w:val="-666478828"/>
+                              <w:dataBinding w:prefixMappings="xmlns:ns0='http://purl.org/dc/elements/1.1/' xmlns:ns1='http://schemas.openxmlformats.org/package/2006/metadata/core-properties' " w:xpath="/ns1:coreProperties[1]/ns0:creator[1]" w:storeItemID="{6C3C8BC8-F283-45AE-878A-BAB7291924A1}"/>
+                              <w15:appearance w15:val="hidden"/>
+                              <w:text/>
+                            </w:sdtPr>
+                            <w:sdtContent>
+                              <w:p>
+                                <w:pPr>
+                                  <w:pStyle w:val="NoSpacing"/>
+                                  <w:spacing w:after="180"/>
+                                  <w:rPr>
+                                    <w:color w:val="E8E8E8" w:themeColor="background2"/>
+                                    <w:spacing w:val="20"/>
+                                    <w:sz w:val="36"/>
+                                    <w:szCs w:val="36"/>
+                                  </w:rPr>
+                                </w:pPr>
+                                <w:r>
+                                  <w:rPr>
+                                    <w:color w:val="E8E8E8" w:themeColor="background2"/>
+                                    <w:spacing w:val="20"/>
+                                    <w:sz w:val="36"/>
+                                    <w:szCs w:val="36"/>
+                                  </w:rPr>
+                                  <w:t>Pierre Emmanuel Gerard Ankouane</w:t>
+                                </w:r>
+                              </w:p>
+                            </w:sdtContent>
+                          </w:sdt>
+                          <w:p>
+                            <w:pPr>
+                              <w:pStyle w:val="NoSpacing"/>
+                              <w:rPr>
+                                <w:color w:val="E8E8E8" w:themeColor="background2"/>
+                                <w:spacing w:val="20"/>
+                                <w:sz w:val="36"/>
+                                <w:szCs w:val="36"/>
+                              </w:rPr>
+                            </w:pPr>
+                            <w:r>
+                              <w:rPr>
+                                <w:color w:val="E8E8E8" w:themeColor="background2"/>
+                                <w:spacing w:val="20"/>
+                                <w:sz w:val="36"/>
+                                <w:szCs w:val="36"/>
+                              </w:rPr>
+                              <w:t>University of Bradford -23042</w:t>
+                            </w:r>
+                            <w:r>
+                              <w:rPr>
+                                <w:color w:val="E8E8E8" w:themeColor="background2"/>
+                                <w:spacing w:val="20"/>
+                                <w:sz w:val="36"/>
+                                <w:szCs w:val="36"/>
+                              </w:rPr>
+                              <w:t>929</w:t>
+                            </w:r>
+                          </w:p>
+                        </w:txbxContent>
+                      </v:textbox>
+                    </v:shape>
+                    <w10:wrap anchorx="page" anchory="page"/>
+                  </v:group>
+                </w:pict>
+              </mc:Fallback>
+            </mc:AlternateContent>
+          </w:r>
+        </w:p>
+        <w:p>
+          <w:pPr>
+            <w:rPr>
+              <w:rFonts w:asciiTheme="majorHAnsi" w:eastAsiaTheme="majorEastAsia" w:hAnsiTheme="majorHAnsi" w:cstheme="majorBidi"/>
+              <w:b/>
+              <w:bCs/>
+              <w:color w:val="0F4761" w:themeColor="accent1" w:themeShade="BF"/>
+              <w:kern w:val="0"/>
+              <w:sz w:val="28"/>
+              <w:szCs w:val="28"/>
+              <w:lang w:val="en-US"/>
+              <w14:ligatures w14:val="none"/>
+            </w:rPr>
+          </w:pPr>
+          <w:r>
+            <w:br w:type="page"/>
+          </w:r>
+        </w:p>
+      </w:sdtContent>
+    </w:sdt>
+    <w:sdt>
+      <w:sdtPr>
+        <w:id w:val="192895816"/>
+        <w:docPartObj>
+          <w:docPartGallery w:val="Table of Contents"/>
+          <w:docPartUnique/>
+        </w:docPartObj>
+      </w:sdtPr>
+      <w:sdtEndPr>
+        <w:rPr>
+          <w:rFonts w:asciiTheme="minorHAnsi" w:eastAsiaTheme="minorHAnsi" w:hAnsiTheme="minorHAnsi" w:cstheme="minorBidi"/>
+          <w:noProof/>
           <w:color w:val="auto"/>
-          <w:kern w:val="0"/>
+          <w:kern w:val="2"/>
           <w:sz w:val="24"/>
           <w:szCs w:val="24"/>
+          <w:lang w:val="en-GB"/>
+          <w14:ligatures w14:val="standardContextual"/>
+        </w:rPr>
+      </w:sdtEndPr>
+      <w:sdtContent>
+        <w:p>
+          <w:pPr>
+            <w:pStyle w:val="TOCHeading"/>
+            <w:rPr>
+              <w:b w:val="0"/>
+              <w:bCs w:val="0"/>
+            </w:rPr>
+          </w:pPr>
+          <w:r>
+            <w:t>Table of Contents</w:t>
+          </w:r>
+        </w:p>
+        <w:p>
+          <w:pPr>
+            <w:pStyle w:val="TOC1"/>
+            <w:tabs>
+              <w:tab w:val="right" w:leader="dot" w:pos="9016"/>
+            </w:tabs>
+            <w:rPr>
+              <w:rFonts w:eastAsiaTheme="minorEastAsia"/>
+              <w:b w:val="0"/>
+              <w:bCs w:val="0"/>
+              <w:i w:val="0"/>
+              <w:iCs w:val="0"/>
+              <w:noProof/>
+              <w:lang w:eastAsia="en-GB"/>
+            </w:rPr>
+          </w:pPr>
+          <w:r>
+            <w:rPr>
+              <w:b w:val="0"/>
+              <w:bCs w:val="0"/>
+            </w:rPr>
+            <w:fldChar w:fldCharType="begin"/>
+          </w:r>
+          <w:r>
+            <w:instrText xml:space="preserve"> TOC \o "1-3" \h \z \u </w:instrText>
+          </w:r>
+          <w:r>
+            <w:rPr>
+              <w:b w:val="0"/>
+              <w:bCs w:val="0"/>
+            </w:rPr>
+            <w:fldChar w:fldCharType="separate"/>
+          </w:r>
+          <w:hyperlink w:anchor="_Toc194638048" w:history="1">
+            <w:r>
+              <w:rPr>
+                <w:rStyle w:val="Hyperlink"/>
+                <w:noProof/>
+              </w:rPr>
+              <w:t>INTRODUCTION</w:t>
+            </w:r>
+            <w:r>
+              <w:rPr>
+                <w:noProof/>
+                <w:webHidden/>
+              </w:rPr>
+              <w:tab/>
+            </w:r>
+            <w:r>
+              <w:rPr>
+                <w:noProof/>
+                <w:webHidden/>
+              </w:rPr>
+              <w:fldChar w:fldCharType="begin"/>
+            </w:r>
+            <w:r>
+              <w:rPr>
+                <w:noProof/>
+                <w:webHidden/>
+              </w:rPr>
+              <w:instrText xml:space="preserve"> PAGEREF _Toc194638048 \h </w:instrText>
+            </w:r>
+            <w:r>
+              <w:rPr>
+                <w:noProof/>
+                <w:webHidden/>
+              </w:rPr>
+            </w:r>
+            <w:r>
+              <w:rPr>
+                <w:noProof/>
+                <w:webHidden/>
+              </w:rPr>
+              <w:fldChar w:fldCharType="separate"/>
+            </w:r>
+            <w:r>
+              <w:rPr>
+                <w:noProof/>
+                <w:webHidden/>
+              </w:rPr>
+              <w:t>2</w:t>
+            </w:r>
+            <w:r>
+              <w:rPr>
+                <w:noProof/>
+                <w:webHidden/>
+              </w:rPr>
+              <w:fldChar w:fldCharType="end"/>
+            </w:r>
+          </w:hyperlink>
+        </w:p>
+        <w:p>
+          <w:pPr>
+            <w:pStyle w:val="TOC1"/>
+            <w:tabs>
+              <w:tab w:val="right" w:leader="dot" w:pos="9016"/>
+            </w:tabs>
+            <w:rPr>
+              <w:rFonts w:eastAsiaTheme="minorEastAsia"/>
+              <w:b w:val="0"/>
+              <w:bCs w:val="0"/>
+              <w:i w:val="0"/>
+              <w:iCs w:val="0"/>
+              <w:noProof/>
+              <w:lang w:eastAsia="en-GB"/>
+            </w:rPr>
+          </w:pPr>
+          <w:hyperlink w:anchor="_Toc194638049" w:history="1">
+            <w:r>
+              <w:rPr>
+                <w:rStyle w:val="Hyperlink"/>
+                <w:noProof/>
+              </w:rPr>
+              <w:t>Dataset Selection and Preprocessing</w:t>
+            </w:r>
+            <w:r>
+              <w:rPr>
+                <w:noProof/>
+                <w:webHidden/>
+              </w:rPr>
+              <w:tab/>
+            </w:r>
+            <w:r>
+              <w:rPr>
+                <w:noProof/>
+                <w:webHidden/>
+              </w:rPr>
+              <w:fldChar w:fldCharType="begin"/>
+            </w:r>
+            <w:r>
+              <w:rPr>
+                <w:noProof/>
+                <w:webHidden/>
+              </w:rPr>
+              <w:instrText xml:space="preserve"> PAGEREF _Toc194638049 \h </w:instrText>
+            </w:r>
+            <w:r>
+              <w:rPr>
+                <w:noProof/>
+                <w:webHidden/>
+              </w:rPr>
+            </w:r>
+            <w:r>
+              <w:rPr>
+                <w:noProof/>
+                <w:webHidden/>
+              </w:rPr>
+              <w:fldChar w:fldCharType="separate"/>
+            </w:r>
+            <w:r>
+              <w:rPr>
+                <w:noProof/>
+                <w:webHidden/>
+              </w:rPr>
+              <w:t>3</w:t>
+            </w:r>
+            <w:r>
+              <w:rPr>
+                <w:noProof/>
+                <w:webHidden/>
+              </w:rPr>
+              <w:fldChar w:fldCharType="end"/>
+            </w:r>
+          </w:hyperlink>
+        </w:p>
+        <w:p>
+          <w:pPr>
+            <w:pStyle w:val="TOC1"/>
+            <w:tabs>
+              <w:tab w:val="right" w:leader="dot" w:pos="9016"/>
+            </w:tabs>
+            <w:rPr>
+              <w:rFonts w:eastAsiaTheme="minorEastAsia"/>
+              <w:b w:val="0"/>
+              <w:bCs w:val="0"/>
+              <w:i w:val="0"/>
+              <w:iCs w:val="0"/>
+              <w:noProof/>
+              <w:lang w:eastAsia="en-GB"/>
+            </w:rPr>
+          </w:pPr>
+          <w:hyperlink w:anchor="_Toc194638050" w:history="1">
+            <w:r>
+              <w:rPr>
+                <w:rStyle w:val="Hyperlink"/>
+                <w:noProof/>
+              </w:rPr>
+              <w:t>Machine Learning Methods implementation</w:t>
+            </w:r>
+            <w:r>
+              <w:rPr>
+                <w:noProof/>
+                <w:webHidden/>
+              </w:rPr>
+              <w:tab/>
+            </w:r>
+            <w:r>
+              <w:rPr>
+                <w:noProof/>
+                <w:webHidden/>
+              </w:rPr>
+              <w:fldChar w:fldCharType="begin"/>
+            </w:r>
+            <w:r>
+              <w:rPr>
+                <w:noProof/>
+                <w:webHidden/>
+              </w:rPr>
+              <w:instrText xml:space="preserve"> PAGEREF _Toc194638050 \h </w:instrText>
+            </w:r>
+            <w:r>
+              <w:rPr>
+                <w:noProof/>
+                <w:webHidden/>
+              </w:rPr>
+            </w:r>
+            <w:r>
+              <w:rPr>
+                <w:noProof/>
+                <w:webHidden/>
+              </w:rPr>
+              <w:fldChar w:fldCharType="separate"/>
+            </w:r>
+            <w:r>
+              <w:rPr>
+                <w:noProof/>
+                <w:webHidden/>
+              </w:rPr>
+              <w:t>4</w:t>
+            </w:r>
+            <w:r>
+              <w:rPr>
+                <w:noProof/>
+                <w:webHidden/>
+              </w:rPr>
+              <w:fldChar w:fldCharType="end"/>
+            </w:r>
+          </w:hyperlink>
+        </w:p>
+        <w:p>
+          <w:pPr>
+            <w:pStyle w:val="TOC1"/>
+            <w:tabs>
+              <w:tab w:val="right" w:leader="dot" w:pos="9016"/>
+            </w:tabs>
+            <w:rPr>
+              <w:rFonts w:eastAsiaTheme="minorEastAsia"/>
+              <w:b w:val="0"/>
+              <w:bCs w:val="0"/>
+              <w:i w:val="0"/>
+              <w:iCs w:val="0"/>
+              <w:noProof/>
+              <w:lang w:eastAsia="en-GB"/>
+            </w:rPr>
+          </w:pPr>
+          <w:hyperlink w:anchor="_Toc194638051" w:history="1">
+            <w:r>
+              <w:rPr>
+                <w:rStyle w:val="Hyperlink"/>
+                <w:noProof/>
+              </w:rPr>
+              <w:t>ML System Design and Development</w:t>
+            </w:r>
+            <w:r>
+              <w:rPr>
+                <w:noProof/>
+                <w:webHidden/>
+              </w:rPr>
+              <w:tab/>
+            </w:r>
+            <w:r>
+              <w:rPr>
+                <w:noProof/>
+                <w:webHidden/>
+              </w:rPr>
+              <w:fldChar w:fldCharType="begin"/>
+            </w:r>
+            <w:r>
+              <w:rPr>
+                <w:noProof/>
+                <w:webHidden/>
+              </w:rPr>
+              <w:instrText xml:space="preserve"> PAGEREF _Toc194638051 \h </w:instrText>
+            </w:r>
+            <w:r>
+              <w:rPr>
+                <w:noProof/>
+                <w:webHidden/>
+              </w:rPr>
+            </w:r>
+            <w:r>
+              <w:rPr>
+                <w:noProof/>
+                <w:webHidden/>
+              </w:rPr>
+              <w:fldChar w:fldCharType="separate"/>
+            </w:r>
+            <w:r>
+              <w:rPr>
+                <w:noProof/>
+                <w:webHidden/>
+              </w:rPr>
+              <w:t>5</w:t>
+            </w:r>
+            <w:r>
+              <w:rPr>
+                <w:noProof/>
+                <w:webHidden/>
+              </w:rPr>
+              <w:fldChar w:fldCharType="end"/>
+            </w:r>
+          </w:hyperlink>
+        </w:p>
+        <w:p>
+          <w:pPr>
+            <w:pStyle w:val="TOC1"/>
+            <w:tabs>
+              <w:tab w:val="right" w:leader="dot" w:pos="9016"/>
+            </w:tabs>
+            <w:rPr>
+              <w:rFonts w:eastAsiaTheme="minorEastAsia"/>
+              <w:b w:val="0"/>
+              <w:bCs w:val="0"/>
+              <w:i w:val="0"/>
+              <w:iCs w:val="0"/>
+              <w:noProof/>
+              <w:lang w:eastAsia="en-GB"/>
+            </w:rPr>
+          </w:pPr>
+          <w:hyperlink w:anchor="_Toc194638052" w:history="1">
+            <w:r>
+              <w:rPr>
+                <w:rStyle w:val="Hyperlink"/>
+                <w:noProof/>
+              </w:rPr>
+              <w:t>Result and Discussion</w:t>
+            </w:r>
+            <w:r>
+              <w:rPr>
+                <w:noProof/>
+                <w:webHidden/>
+              </w:rPr>
+              <w:tab/>
+            </w:r>
+            <w:r>
+              <w:rPr>
+                <w:noProof/>
+                <w:webHidden/>
+              </w:rPr>
+              <w:fldChar w:fldCharType="begin"/>
+            </w:r>
+            <w:r>
+              <w:rPr>
+                <w:noProof/>
+                <w:webHidden/>
+              </w:rPr>
+              <w:instrText xml:space="preserve"> PAGEREF _Toc194638052 \h </w:instrText>
+            </w:r>
+            <w:r>
+              <w:rPr>
+                <w:noProof/>
+                <w:webHidden/>
+              </w:rPr>
+            </w:r>
+            <w:r>
+              <w:rPr>
+                <w:noProof/>
+                <w:webHidden/>
+              </w:rPr>
+              <w:fldChar w:fldCharType="separate"/>
+            </w:r>
+            <w:r>
+              <w:rPr>
+                <w:noProof/>
+                <w:webHidden/>
+              </w:rPr>
+              <w:t>8</w:t>
+            </w:r>
+            <w:r>
+              <w:rPr>
+                <w:noProof/>
+                <w:webHidden/>
+              </w:rPr>
+              <w:fldChar w:fldCharType="end"/>
+            </w:r>
+          </w:hyperlink>
+        </w:p>
+        <w:p>
+          <w:pPr>
+            <w:pStyle w:val="TOC1"/>
+            <w:tabs>
+              <w:tab w:val="right" w:leader="dot" w:pos="9016"/>
+            </w:tabs>
+            <w:rPr>
+              <w:rFonts w:eastAsiaTheme="minorEastAsia"/>
+              <w:b w:val="0"/>
+              <w:bCs w:val="0"/>
+              <w:i w:val="0"/>
+              <w:iCs w:val="0"/>
+              <w:noProof/>
+              <w:lang w:eastAsia="en-GB"/>
+            </w:rPr>
+          </w:pPr>
+          <w:hyperlink w:anchor="_Toc194638053" w:history="1">
+            <w:r>
+              <w:rPr>
+                <w:rStyle w:val="Hyperlink"/>
+                <w:noProof/>
+              </w:rPr>
+              <w:t>Conclusion and Future Work</w:t>
+            </w:r>
+            <w:r>
+              <w:rPr>
+                <w:noProof/>
+                <w:webHidden/>
+              </w:rPr>
+              <w:tab/>
+            </w:r>
+            <w:r>
+              <w:rPr>
+                <w:noProof/>
+                <w:webHidden/>
+              </w:rPr>
+              <w:fldChar w:fldCharType="begin"/>
+            </w:r>
+            <w:r>
+              <w:rPr>
+                <w:noProof/>
+                <w:webHidden/>
+              </w:rPr>
+              <w:instrText xml:space="preserve"> PAGEREF _Toc194638053 \h </w:instrText>
+            </w:r>
+            <w:r>
+              <w:rPr>
+                <w:noProof/>
+                <w:webHidden/>
+              </w:rPr>
+            </w:r>
+            <w:r>
+              <w:rPr>
+                <w:noProof/>
+                <w:webHidden/>
+              </w:rPr>
+              <w:fldChar w:fldCharType="separate"/>
+            </w:r>
+            <w:r>
+              <w:rPr>
+                <w:noProof/>
+                <w:webHidden/>
+              </w:rPr>
+              <w:t>9</w:t>
+            </w:r>
+            <w:r>
+              <w:rPr>
+                <w:noProof/>
+                <w:webHidden/>
+              </w:rPr>
+              <w:fldChar w:fldCharType="end"/>
+            </w:r>
+          </w:hyperlink>
+        </w:p>
+        <w:p>
+          <w:pPr>
+            <w:pStyle w:val="TOC1"/>
+            <w:tabs>
+              <w:tab w:val="right" w:leader="dot" w:pos="9016"/>
+            </w:tabs>
+            <w:rPr>
+              <w:rFonts w:eastAsiaTheme="minorEastAsia"/>
+              <w:b w:val="0"/>
+              <w:bCs w:val="0"/>
+              <w:i w:val="0"/>
+              <w:iCs w:val="0"/>
+              <w:noProof/>
+              <w:lang w:eastAsia="en-GB"/>
+            </w:rPr>
+          </w:pPr>
+          <w:hyperlink w:anchor="_Toc194638054" w:history="1">
+            <w:r>
+              <w:rPr>
+                <w:rStyle w:val="Hyperlink"/>
+                <w:rFonts w:eastAsia="Times New Roman"/>
+                <w:noProof/>
+                <w:lang w:eastAsia="en-GB"/>
+              </w:rPr>
+              <w:t>References</w:t>
+            </w:r>
+            <w:r>
+              <w:rPr>
+                <w:noProof/>
+                <w:webHidden/>
+              </w:rPr>
+              <w:tab/>
+            </w:r>
+            <w:r>
+              <w:rPr>
+                <w:noProof/>
+                <w:webHidden/>
+              </w:rPr>
+              <w:fldChar w:fldCharType="begin"/>
+            </w:r>
+            <w:r>
+              <w:rPr>
+                <w:noProof/>
+                <w:webHidden/>
+              </w:rPr>
+              <w:instrText xml:space="preserve"> PAGEREF _Toc194638054 \h </w:instrText>
+            </w:r>
+            <w:r>
+              <w:rPr>
+                <w:noProof/>
+                <w:webHidden/>
+              </w:rPr>
+            </w:r>
+            <w:r>
+              <w:rPr>
+                <w:noProof/>
+                <w:webHidden/>
+              </w:rPr>
+              <w:fldChar w:fldCharType="separate"/>
+            </w:r>
+            <w:r>
+              <w:rPr>
+                <w:noProof/>
+                <w:webHidden/>
+              </w:rPr>
+              <w:t>10</w:t>
+            </w:r>
+            <w:r>
+              <w:rPr>
+                <w:noProof/>
+                <w:webHidden/>
+              </w:rPr>
+              <w:fldChar w:fldCharType="end"/>
+            </w:r>
+          </w:hyperlink>
+        </w:p>
+        <w:p>
+          <w:pPr>
+            <w:pStyle w:val="TOC1"/>
+            <w:tabs>
+              <w:tab w:val="right" w:leader="dot" w:pos="9016"/>
+            </w:tabs>
+            <w:rPr>
+              <w:rFonts w:eastAsiaTheme="minorEastAsia"/>
+              <w:b w:val="0"/>
+              <w:bCs w:val="0"/>
+              <w:i w:val="0"/>
+              <w:iCs w:val="0"/>
+              <w:noProof/>
+              <w:lang w:eastAsia="en-GB"/>
+            </w:rPr>
+          </w:pPr>
+          <w:hyperlink w:anchor="_Toc194638055" w:history="1">
+            <w:r>
+              <w:rPr>
+                <w:rStyle w:val="Hyperlink"/>
+                <w:noProof/>
+              </w:rPr>
+              <w:t>Appendices</w:t>
+            </w:r>
+            <w:r>
+              <w:rPr>
+                <w:noProof/>
+                <w:webHidden/>
+              </w:rPr>
+              <w:tab/>
+            </w:r>
+            <w:r>
+              <w:rPr>
+                <w:noProof/>
+                <w:webHidden/>
+              </w:rPr>
+              <w:fldChar w:fldCharType="begin"/>
+            </w:r>
+            <w:r>
+              <w:rPr>
+                <w:noProof/>
+                <w:webHidden/>
+              </w:rPr>
+              <w:instrText xml:space="preserve"> PAGEREF _Toc194638055 \h </w:instrText>
+            </w:r>
+            <w:r>
+              <w:rPr>
+                <w:noProof/>
+                <w:webHidden/>
+              </w:rPr>
+            </w:r>
+            <w:r>
+              <w:rPr>
+                <w:noProof/>
+                <w:webHidden/>
+              </w:rPr>
+              <w:fldChar w:fldCharType="separate"/>
+            </w:r>
+            <w:r>
+              <w:rPr>
+                <w:noProof/>
+                <w:webHidden/>
+              </w:rPr>
+              <w:t>11</w:t>
+            </w:r>
+            <w:r>
+              <w:rPr>
+                <w:noProof/>
+                <w:webHidden/>
+              </w:rPr>
+              <w:fldChar w:fldCharType="end"/>
+            </w:r>
+          </w:hyperlink>
+        </w:p>
+        <w:p>
+          <w:r>
+            <w:rPr>
+              <w:b/>
+              <w:bCs/>
+              <w:noProof/>
+            </w:rPr>
+            <w:fldChar w:fldCharType="end"/>
+          </w:r>
+        </w:p>
+      </w:sdtContent>
+    </w:sdt>
+    <w:p>
+      <w:pPr>
+        <w:rPr>
+          <w:rStyle w:val="Heading1Char"/>
+          <w:b/>
+          <w:bCs/>
+        </w:rPr>
+      </w:pPr>
+    </w:p>
+    <w:p>
+      <w:pPr>
+        <w:rPr>
+          <w:rStyle w:val="Heading1Char"/>
+          <w:b/>
+          <w:bCs/>
+        </w:rPr>
+      </w:pPr>
+    </w:p>
+    <w:p>
+      <w:pPr>
+        <w:rPr>
+          <w:rStyle w:val="Heading1Char"/>
+          <w:b/>
+          <w:bCs/>
+        </w:rPr>
+      </w:pPr>
+    </w:p>
+    <w:p>
+      <w:pPr>
+        <w:rPr>
+          <w:rStyle w:val="Heading1Char"/>
+          <w:b/>
+          <w:bCs/>
+        </w:rPr>
+      </w:pPr>
+    </w:p>
+    <w:p>
+      <w:pPr>
+        <w:rPr>
+          <w:rStyle w:val="Heading1Char"/>
+          <w:b/>
+          <w:bCs/>
+        </w:rPr>
+      </w:pPr>
+    </w:p>
+    <w:p>
+      <w:pPr>
+        <w:rPr>
+          <w:rStyle w:val="Heading1Char"/>
+          <w:b/>
+          <w:bCs/>
+        </w:rPr>
+      </w:pPr>
+    </w:p>
+    <w:p>
+      <w:pPr>
+        <w:rPr>
+          <w:rStyle w:val="Heading1Char"/>
+          <w:b/>
+          <w:bCs/>
+        </w:rPr>
+      </w:pPr>
+    </w:p>
+    <w:p>
+      <w:pPr>
+        <w:rPr>
+          <w:rStyle w:val="Heading1Char"/>
+          <w:b/>
+          <w:bCs/>
+        </w:rPr>
+      </w:pPr>
+    </w:p>
+    <w:p>
+      <w:pPr>
+        <w:rPr>
+          <w:rStyle w:val="Heading1Char"/>
+          <w:b/>
+          <w:bCs/>
+        </w:rPr>
+      </w:pPr>
+    </w:p>
+    <w:p>
+      <w:pPr>
+        <w:rPr>
+          <w:rStyle w:val="Heading1Char"/>
+          <w:b/>
+          <w:bCs/>
+        </w:rPr>
+      </w:pPr>
+    </w:p>
+    <w:p>
+      <w:pPr>
+        <w:rPr>
+          <w:rStyle w:val="Heading1Char"/>
+          <w:b/>
+          <w:bCs/>
+        </w:rPr>
+      </w:pPr>
+    </w:p>
+    <w:p>
+      <w:pPr>
+        <w:rPr>
+          <w:rStyle w:val="Heading1Char"/>
+          <w:b/>
+          <w:bCs/>
+        </w:rPr>
+      </w:pPr>
+    </w:p>
+    <w:p>
+      <w:pPr>
+        <w:rPr>
+          <w:rStyle w:val="Heading1Char"/>
+          <w:b/>
+          <w:bCs/>
+        </w:rPr>
+      </w:pPr>
+    </w:p>
+    <w:p>
+      <w:pPr>
+        <w:rPr>
+          <w:rStyle w:val="Heading1Char"/>
+          <w:b/>
+          <w:bCs/>
+        </w:rPr>
+      </w:pPr>
+    </w:p>
+    <w:p>
+      <w:pPr>
+        <w:rPr>
+          <w:rStyle w:val="Heading1Char"/>
+          <w:b/>
+          <w:bCs/>
+        </w:rPr>
+      </w:pPr>
+    </w:p>
+    <w:p>
+      <w:pPr>
+        <w:rPr>
+          <w:rStyle w:val="Heading1Char"/>
+          <w:b/>
+          <w:bCs/>
+        </w:rPr>
+      </w:pPr>
+    </w:p>
+    <w:p>
+      <w:pPr>
+        <w:rPr>
+          <w:rStyle w:val="Heading1Char"/>
+          <w:b/>
+          <w:bCs/>
+        </w:rPr>
+      </w:pPr>
+    </w:p>
+    <w:p>
+      <w:pPr>
+        <w:rPr>
+          <w:rStyle w:val="Heading1Char"/>
+          <w:b/>
+          <w:bCs/>
+        </w:rPr>
+      </w:pPr>
+    </w:p>
+    <w:p>
+      <w:pPr>
+        <w:rPr>
+          <w:rStyle w:val="Heading1Char"/>
+          <w:b/>
+          <w:bCs/>
+        </w:rPr>
+      </w:pPr>
+    </w:p>
+    <w:p>
+      <w:pPr>
+        <w:rPr>
+          <w:rStyle w:val="Heading1Char"/>
+          <w:b/>
+          <w:bCs/>
+        </w:rPr>
+      </w:pPr>
+    </w:p>
+    <w:p>
+      <w:pPr>
+        <w:rPr>
+          <w:rStyle w:val="Heading1Char"/>
+          <w:b/>
+          <w:bCs/>
+        </w:rPr>
+      </w:pPr>
+    </w:p>
+    <w:p>
+      <w:bookmarkStart w:id="0" w:name="_Toc194636339"/>
+      <w:bookmarkStart w:id="1" w:name="_Toc194638048"/>
+      <w:r>
+        <w:rPr>
+          <w:rStyle w:val="Heading1Char"/>
+          <w:b/>
+          <w:bCs/>
+        </w:rPr>
+        <w:t>INTRODUCTION</w:t>
+      </w:r>
+      <w:bookmarkEnd w:id="0"/>
+      <w:bookmarkEnd w:id="1"/>
+      <w:r>
+        <w:br/>
+      </w:r>
+      <w:r>
+        <w:br/>
+      </w:r>
+      <w:r>
+        <w:rPr>
           <w:lang w:eastAsia="en-GB"/>
-          <w14:ligatures w14:val="none"/>
         </w:rPr>
         <w:t xml:space="preserve">This project demonstrates the use of machine learning techniques including both supervised and unsupervised learning methods. The aim is to identify human emotions from facial expression using Convolutional neural networks (CNN) for classification and K means clustering with Principal component analysis (PCA) for emotion grouping. With this advancement of artificial intelligence, automatic recognition has improved multiple sectors such as healthcare, surveillance and education fields building a system capable of analysing comparing, detecting and classifying different Facial emotions Combining deep learning knowledge for accurate recognition and clustering for better structure of data. The core goal of developing a unified application capable of detecting and grouping emotion expression using two such as TensorFlow, keras, open CV, and Sckit- learn to implement and evaluate the models. Supervised learning models on this project has been trained on FER2013 and CK48+ For this project performing a validation accuracy of 56% over 10 epochs. </w:t>
       </w:r>
       <w:r>
         <w:rPr>
-          <w:rFonts w:ascii="Times New Roman" w:eastAsia="Times New Roman" w:hAnsi="Times New Roman" w:cs="Times New Roman"/>
-          <w:color w:val="auto"/>
-          <w:kern w:val="0"/>
-          <w:sz w:val="24"/>
-          <w:szCs w:val="24"/>
           <w:lang w:eastAsia="en-GB"/>
-          <w14:ligatures w14:val="none"/>
         </w:rPr>
         <w:t xml:space="preserve">The set of images structured into different emotions label in to train and test directories to allow easier manipulation with open CV an efficiency in training using PIXELS grayscale images 48X48 Classify into happy, sad, angry, discussed, here, surprised to permit real time detection with webcam based on emotion. </w:t>
       </w:r>
       <w:r>
         <w:rPr>
-          <w:rFonts w:ascii="Times New Roman" w:eastAsia="Times New Roman" w:hAnsi="Times New Roman" w:cs="Times New Roman"/>
-          <w:color w:val="auto"/>
-          <w:kern w:val="0"/>
-          <w:sz w:val="24"/>
-          <w:szCs w:val="24"/>
           <w:lang w:eastAsia="en-GB"/>
-          <w14:ligatures w14:val="none"/>
-        </w:rPr>
-        <w:br/>
-      </w:r>
-      <w:r>
-        <w:br/>
-      </w:r>
-      <w:r>
-        <w:br/>
-      </w:r>
-      <w:bookmarkStart w:id="0" w:name="_Toc194575394"/>
+        </w:rPr>
+        <w:br/>
+      </w:r>
+      <w:r>
+        <w:br/>
+      </w:r>
+    </w:p>
+    <w:p>
+      <w:pPr>
+        <w:pStyle w:val="Heading1"/>
+        <w:rPr>
+          <w:b/>
+          <w:bCs/>
+        </w:rPr>
+      </w:pPr>
+    </w:p>
+    <w:p>
+      <w:pPr>
+        <w:pStyle w:val="Heading1"/>
+        <w:rPr>
+          <w:b/>
+          <w:bCs/>
+        </w:rPr>
+      </w:pPr>
+    </w:p>
+    <w:p>
+      <w:pPr>
+        <w:pStyle w:val="Heading1"/>
+        <w:rPr>
+          <w:b/>
+          <w:bCs/>
+        </w:rPr>
+      </w:pPr>
+    </w:p>
+    <w:p>
+      <w:pPr>
+        <w:pStyle w:val="Heading1"/>
+        <w:rPr>
+          <w:b/>
+          <w:bCs/>
+        </w:rPr>
+      </w:pPr>
+    </w:p>
+    <w:p>
+      <w:pPr>
+        <w:pStyle w:val="Heading1"/>
+        <w:rPr>
+          <w:b/>
+          <w:bCs/>
+        </w:rPr>
+      </w:pPr>
+    </w:p>
+    <w:p>
+      <w:pPr>
+        <w:pStyle w:val="Heading1"/>
+        <w:rPr>
+          <w:b/>
+          <w:bCs/>
+        </w:rPr>
+      </w:pPr>
+    </w:p>
+    <w:p/>
+    <w:p>
+      <w:pPr>
+        <w:pStyle w:val="Heading1"/>
+        <w:rPr>
+          <w:b/>
+          <w:bCs/>
+        </w:rPr>
+      </w:pPr>
+      <w:r>
+        <w:rPr>
+          <w:b/>
+          <w:bCs/>
+        </w:rPr>
+        <w:lastRenderedPageBreak/>
+        <w:br/>
+      </w:r>
+      <w:bookmarkStart w:id="2" w:name="_Toc194575394"/>
+      <w:bookmarkStart w:id="3" w:name="_Toc194636340"/>
+      <w:bookmarkStart w:id="4" w:name="_Toc194638049"/>
       <w:r>
         <w:rPr>
           <w:b/>
@@ -74,261 +1797,401 @@
         </w:rPr>
         <w:t>Dataset Selection and Preprocessing</w:t>
       </w:r>
-      <w:bookmarkEnd w:id="0"/>
+      <w:bookmarkEnd w:id="2"/>
+      <w:bookmarkEnd w:id="3"/>
+      <w:bookmarkEnd w:id="4"/>
     </w:p>
     <w:p>
       <w:pPr>
         <w:pStyle w:val="NormalWeb"/>
-      </w:pPr>
-      <w:r>
-        <w:t>In this project, open-source F</w:t>
-      </w:r>
-      <w:r>
-        <w:t>acial</w:t>
-      </w:r>
-      <w:r>
-        <w:t xml:space="preserve"> expression data set from K</w:t>
-      </w:r>
-      <w:r>
-        <w:t xml:space="preserve">aggle (FER2013 &amp; CK48+) </w:t>
-      </w:r>
-      <w:r>
-        <w:t>containing 48</w:t>
-      </w:r>
-      <w:r>
-        <w:t>x</w:t>
-      </w:r>
-      <w:r>
-        <w:t>48 pixels images cate</w:t>
-      </w:r>
-      <w:r>
-        <w:t>g</w:t>
-      </w:r>
-      <w:r>
-        <w:t>ori</w:t>
-      </w:r>
-      <w:r>
-        <w:t>z</w:t>
-      </w:r>
-      <w:r>
-        <w:t>e</w:t>
-      </w:r>
-      <w:r>
-        <w:t>d</w:t>
-      </w:r>
-      <w:r>
-        <w:t xml:space="preserve"> in seven emotions</w:t>
-      </w:r>
-      <w:r>
-        <w:t xml:space="preserve">: </w:t>
-      </w:r>
-      <w:r>
-        <w:t xml:space="preserve">Angry, discussed, </w:t>
-      </w:r>
-      <w:r>
-        <w:t xml:space="preserve">Fear, </w:t>
-      </w:r>
-      <w:r>
-        <w:t>sad, surprised, and neutral</w:t>
-      </w:r>
-      <w:r>
+        <w:rPr>
+          <w:rFonts w:asciiTheme="minorHAnsi" w:eastAsiaTheme="minorHAnsi" w:hAnsiTheme="minorHAnsi" w:cstheme="minorBidi"/>
+          <w:kern w:val="2"/>
+          <w:lang w:eastAsia="en-US"/>
+          <w14:ligatures w14:val="standardContextual"/>
+        </w:rPr>
+      </w:pPr>
+      <w:r>
+        <w:rPr>
+          <w:rFonts w:asciiTheme="minorHAnsi" w:eastAsiaTheme="minorHAnsi" w:hAnsiTheme="minorHAnsi" w:cstheme="minorBidi"/>
+          <w:kern w:val="2"/>
+          <w:lang w:eastAsia="en-US"/>
+          <w14:ligatures w14:val="standardContextual"/>
+        </w:rPr>
+        <w:t>In this project, open-source Facial expression data set from Kaggle (FER2013 &amp; CK48+) containing 48x48 pixels images categorized in seven emotions: Angry, discussed, Fear, sad, surprised, and neutral. This image is for the being converted into image folder format Was used to simplify preprocessing. Including main directories: train/ and test/ each containing subfolders for each emotion, to easily support both training CNN model I'm clustering the images. Preprocessing steps included:</w:t>
+      </w:r>
+      <w:r>
+        <w:rPr>
+          <w:rFonts w:asciiTheme="minorHAnsi" w:eastAsiaTheme="minorHAnsi" w:hAnsiTheme="minorHAnsi" w:cstheme="minorBidi"/>
+          <w:kern w:val="2"/>
+          <w:lang w:eastAsia="en-US"/>
+          <w14:ligatures w14:val="standardContextual"/>
+        </w:rPr>
+        <w:br/>
+      </w:r>
+      <w:r>
+        <w:rPr>
+          <w:rFonts w:asciiTheme="minorHAnsi" w:eastAsiaTheme="minorHAnsi" w:hAnsiTheme="minorHAnsi" w:cstheme="minorBidi"/>
+          <w:kern w:val="2"/>
+          <w:lang w:eastAsia="en-US"/>
+          <w14:ligatures w14:val="standardContextual"/>
+        </w:rPr>
+        <w:br/>
+        <w:t>Greyscale normalisation changing the picture value scale to [0, 1] range.</w:t>
+      </w:r>
+      <w:r>
+        <w:rPr>
+          <w:rFonts w:asciiTheme="minorHAnsi" w:eastAsiaTheme="minorHAnsi" w:hAnsiTheme="minorHAnsi" w:cstheme="minorBidi"/>
+          <w:kern w:val="2"/>
+          <w:lang w:eastAsia="en-US"/>
+          <w14:ligatures w14:val="standardContextual"/>
+        </w:rPr>
+        <w:br/>
+        <w:t xml:space="preserve">Image resizing to 48x48 for consistency </w:t>
+      </w:r>
+      <w:r>
+        <w:rPr>
+          <w:rFonts w:asciiTheme="minorHAnsi" w:eastAsiaTheme="minorHAnsi" w:hAnsiTheme="minorHAnsi" w:cstheme="minorBidi"/>
+          <w:kern w:val="2"/>
+          <w:lang w:eastAsia="en-US"/>
+          <w14:ligatures w14:val="standardContextual"/>
+        </w:rPr>
+        <w:br/>
+        <w:t>Data augmentation in CNN training to increase viability</w:t>
+      </w:r>
+      <w:r>
+        <w:rPr>
+          <w:rFonts w:asciiTheme="minorHAnsi" w:eastAsiaTheme="minorHAnsi" w:hAnsiTheme="minorHAnsi" w:cstheme="minorBidi"/>
+          <w:kern w:val="2"/>
+          <w:lang w:eastAsia="en-US"/>
+          <w14:ligatures w14:val="standardContextual"/>
+        </w:rPr>
+        <w:br/>
+        <w:t xml:space="preserve">Flattening images and PCA for image to be reduced to 2D using PC </w:t>
+      </w:r>
+      <w:proofErr w:type="gramStart"/>
+      <w:r>
+        <w:rPr>
+          <w:rFonts w:asciiTheme="minorHAnsi" w:eastAsiaTheme="minorHAnsi" w:hAnsiTheme="minorHAnsi" w:cstheme="minorBidi"/>
+          <w:kern w:val="2"/>
+          <w:lang w:eastAsia="en-US"/>
+          <w14:ligatures w14:val="standardContextual"/>
+        </w:rPr>
+        <w:t>a</w:t>
+      </w:r>
+      <w:proofErr w:type="gramEnd"/>
+      <w:r>
+        <w:rPr>
+          <w:rFonts w:asciiTheme="minorHAnsi" w:eastAsiaTheme="minorHAnsi" w:hAnsiTheme="minorHAnsi" w:cstheme="minorBidi"/>
+          <w:kern w:val="2"/>
+          <w:lang w:eastAsia="en-US"/>
+          <w14:ligatures w14:val="standardContextual"/>
+        </w:rPr>
+        <w:t xml:space="preserve"> unsupervised clustering to ensure a uniform input for both supervised and unsupervised pipelines.</w:t>
+      </w:r>
+    </w:p>
+    <w:p>
+      <w:pPr>
+        <w:pStyle w:val="NormalWeb"/>
+        <w:rPr>
+          <w:rFonts w:asciiTheme="minorHAnsi" w:eastAsiaTheme="minorHAnsi" w:hAnsiTheme="minorHAnsi" w:cstheme="minorBidi"/>
+          <w:kern w:val="2"/>
+          <w:lang w:eastAsia="en-US"/>
+          <w14:ligatures w14:val="standardContextual"/>
+        </w:rPr>
+      </w:pPr>
+      <w:r>
+        <w:rPr>
+          <w:rFonts w:asciiTheme="minorHAnsi" w:eastAsiaTheme="minorHAnsi" w:hAnsiTheme="minorHAnsi" w:cstheme="minorBidi"/>
+          <w:kern w:val="2"/>
+          <w:lang w:eastAsia="en-US"/>
+          <w14:ligatures w14:val="standardContextual"/>
+        </w:rPr>
+        <w:t xml:space="preserve">Images where visually inspected for low quality, denoising process using open CV </w:t>
+      </w:r>
+      <w:r>
+        <w:rPr>
+          <w:rFonts w:asciiTheme="minorHAnsi" w:eastAsiaTheme="minorHAnsi" w:hAnsiTheme="minorHAnsi" w:cstheme="minorBidi"/>
+          <w:kern w:val="2"/>
+          <w:lang w:eastAsia="en-US"/>
+          <w14:ligatures w14:val="standardContextual"/>
+        </w:rPr>
+        <w:t xml:space="preserve">filters </w:t>
+      </w:r>
+      <w:r>
+        <w:rPr>
+          <w:rFonts w:asciiTheme="minorHAnsi" w:eastAsiaTheme="minorHAnsi" w:hAnsiTheme="minorHAnsi" w:cstheme="minorBidi"/>
+          <w:kern w:val="2"/>
+          <w:lang w:eastAsia="en-US"/>
+          <w14:ligatures w14:val="standardContextual"/>
+        </w:rPr>
+        <w:t>(Gaussian blur and median filters)</w:t>
+      </w:r>
+      <w:r>
+        <w:rPr>
+          <w:rFonts w:asciiTheme="minorHAnsi" w:eastAsiaTheme="minorHAnsi" w:hAnsiTheme="minorHAnsi" w:cstheme="minorBidi"/>
+          <w:kern w:val="2"/>
+          <w:lang w:eastAsia="en-US"/>
+          <w14:ligatures w14:val="standardContextual"/>
+        </w:rPr>
+        <w:t xml:space="preserve"> </w:t>
+      </w:r>
+      <w:r>
+        <w:rPr>
+          <w:rFonts w:asciiTheme="minorHAnsi" w:eastAsiaTheme="minorHAnsi" w:hAnsiTheme="minorHAnsi" w:cstheme="minorBidi"/>
+          <w:kern w:val="2"/>
+          <w:lang w:eastAsia="en-US"/>
+          <w14:ligatures w14:val="standardContextual"/>
+        </w:rPr>
+        <w:t xml:space="preserve">2 this this smoothness </w:t>
+      </w:r>
+      <w:r>
+        <w:rPr>
+          <w:rFonts w:asciiTheme="minorHAnsi" w:eastAsiaTheme="minorHAnsi" w:hAnsiTheme="minorHAnsi" w:cstheme="minorBidi"/>
+          <w:kern w:val="2"/>
+          <w:lang w:eastAsia="en-US"/>
+          <w14:ligatures w14:val="standardContextual"/>
+        </w:rPr>
+        <w:t xml:space="preserve">of </w:t>
+      </w:r>
+      <w:r>
+        <w:rPr>
+          <w:rFonts w:asciiTheme="minorHAnsi" w:eastAsiaTheme="minorHAnsi" w:hAnsiTheme="minorHAnsi" w:cstheme="minorBidi"/>
+          <w:kern w:val="2"/>
+          <w:lang w:eastAsia="en-US"/>
+          <w14:ligatures w14:val="standardContextual"/>
+        </w:rPr>
+        <w:t>sharp</w:t>
+      </w:r>
+      <w:r>
+        <w:rPr>
+          <w:rFonts w:asciiTheme="minorHAnsi" w:eastAsiaTheme="minorHAnsi" w:hAnsiTheme="minorHAnsi" w:cstheme="minorBidi"/>
+          <w:kern w:val="2"/>
+          <w:lang w:eastAsia="en-US"/>
+          <w14:ligatures w14:val="standardContextual"/>
+        </w:rPr>
+        <w:t xml:space="preserve"> pixel noise. Pixel</w:t>
+      </w:r>
+      <w:r>
+        <w:rPr>
+          <w:rFonts w:asciiTheme="minorHAnsi" w:eastAsiaTheme="minorHAnsi" w:hAnsiTheme="minorHAnsi" w:cstheme="minorBidi"/>
+          <w:kern w:val="2"/>
+          <w:lang w:eastAsia="en-US"/>
+          <w14:ligatures w14:val="standardContextual"/>
+        </w:rPr>
+        <w:t xml:space="preserve"> intensity values were killed this step was essential to stabilise training and help neural network coverage faster</w:t>
+      </w:r>
+      <w:r>
+        <w:rPr>
+          <w:rFonts w:asciiTheme="minorHAnsi" w:eastAsiaTheme="minorHAnsi" w:hAnsiTheme="minorHAnsi" w:cstheme="minorBidi"/>
+          <w:kern w:val="2"/>
+          <w:lang w:eastAsia="en-US"/>
+          <w14:ligatures w14:val="standardContextual"/>
+        </w:rPr>
         <w:t xml:space="preserve">. </w:t>
       </w:r>
-      <w:r>
-        <w:t>This image is for the being converted into image folder format</w:t>
-      </w:r>
-      <w:r>
+    </w:p>
+    <w:p>
+      <w:pPr>
+        <w:pStyle w:val="NormalWeb"/>
+        <w:rPr>
+          <w:rFonts w:asciiTheme="minorHAnsi" w:eastAsiaTheme="minorHAnsi" w:hAnsiTheme="minorHAnsi" w:cstheme="minorBidi"/>
+          <w:kern w:val="2"/>
+          <w:lang w:eastAsia="en-US"/>
+          <w14:ligatures w14:val="standardContextual"/>
+        </w:rPr>
+      </w:pPr>
+    </w:p>
+    <w:p>
+      <w:pPr>
+        <w:pStyle w:val="NormalWeb"/>
+        <w:rPr>
+          <w:rFonts w:asciiTheme="minorHAnsi" w:eastAsiaTheme="minorHAnsi" w:hAnsiTheme="minorHAnsi" w:cstheme="minorBidi"/>
+          <w:kern w:val="2"/>
+          <w:lang w:eastAsia="en-US"/>
+          <w14:ligatures w14:val="standardContextual"/>
+        </w:rPr>
+      </w:pPr>
+    </w:p>
+    <w:p>
+      <w:pPr>
+        <w:pStyle w:val="NormalWeb"/>
+        <w:rPr>
+          <w:rFonts w:asciiTheme="minorHAnsi" w:eastAsiaTheme="minorHAnsi" w:hAnsiTheme="minorHAnsi" w:cstheme="minorBidi"/>
+          <w:kern w:val="2"/>
+          <w:lang w:eastAsia="en-US"/>
+          <w14:ligatures w14:val="standardContextual"/>
+        </w:rPr>
+      </w:pPr>
+    </w:p>
+    <w:p>
+      <w:pPr>
+        <w:pStyle w:val="NormalWeb"/>
+        <w:rPr>
+          <w:rFonts w:asciiTheme="minorHAnsi" w:eastAsiaTheme="minorHAnsi" w:hAnsiTheme="minorHAnsi" w:cstheme="minorBidi"/>
+          <w:kern w:val="2"/>
+          <w:lang w:eastAsia="en-US"/>
+          <w14:ligatures w14:val="standardContextual"/>
+        </w:rPr>
+      </w:pPr>
+    </w:p>
+    <w:p>
+      <w:pPr>
+        <w:pStyle w:val="NormalWeb"/>
+        <w:rPr>
+          <w:rFonts w:asciiTheme="minorHAnsi" w:eastAsiaTheme="minorHAnsi" w:hAnsiTheme="minorHAnsi" w:cstheme="minorBidi"/>
+          <w:kern w:val="2"/>
+          <w:lang w:eastAsia="en-US"/>
+          <w14:ligatures w14:val="standardContextual"/>
+        </w:rPr>
+      </w:pPr>
+    </w:p>
+    <w:p>
+      <w:pPr>
+        <w:pStyle w:val="NormalWeb"/>
+        <w:rPr>
+          <w:rFonts w:asciiTheme="minorHAnsi" w:eastAsiaTheme="minorHAnsi" w:hAnsiTheme="minorHAnsi" w:cstheme="minorBidi"/>
+          <w:kern w:val="2"/>
+          <w:lang w:eastAsia="en-US"/>
+          <w14:ligatures w14:val="standardContextual"/>
+        </w:rPr>
+      </w:pPr>
+    </w:p>
+    <w:p>
+      <w:pPr>
+        <w:pStyle w:val="NormalWeb"/>
+        <w:rPr>
+          <w:rFonts w:asciiTheme="minorHAnsi" w:eastAsiaTheme="minorHAnsi" w:hAnsiTheme="minorHAnsi" w:cstheme="minorBidi"/>
+          <w:kern w:val="2"/>
+          <w:lang w:eastAsia="en-US"/>
+          <w14:ligatures w14:val="standardContextual"/>
+        </w:rPr>
+      </w:pPr>
+    </w:p>
+    <w:p>
+      <w:pPr>
+        <w:pStyle w:val="NormalWeb"/>
+        <w:rPr>
+          <w:rFonts w:asciiTheme="minorHAnsi" w:eastAsiaTheme="minorHAnsi" w:hAnsiTheme="minorHAnsi" w:cstheme="minorBidi"/>
+          <w:kern w:val="2"/>
+          <w:lang w:eastAsia="en-US"/>
+          <w14:ligatures w14:val="standardContextual"/>
+        </w:rPr>
+      </w:pPr>
+    </w:p>
+    <w:p>
+      <w:pPr>
+        <w:pStyle w:val="NormalWeb"/>
+        <w:rPr>
+          <w:rFonts w:asciiTheme="minorHAnsi" w:eastAsiaTheme="minorHAnsi" w:hAnsiTheme="minorHAnsi" w:cstheme="minorBidi"/>
+          <w:kern w:val="2"/>
+          <w:lang w:eastAsia="en-US"/>
+          <w14:ligatures w14:val="standardContextual"/>
+        </w:rPr>
+      </w:pPr>
+    </w:p>
+    <w:p>
+      <w:pPr>
+        <w:pStyle w:val="NormalWeb"/>
+        <w:rPr>
+          <w:rFonts w:asciiTheme="minorHAnsi" w:eastAsiaTheme="minorHAnsi" w:hAnsiTheme="minorHAnsi" w:cstheme="minorBidi"/>
+          <w:kern w:val="2"/>
+          <w:lang w:eastAsia="en-US"/>
+          <w14:ligatures w14:val="standardContextual"/>
+        </w:rPr>
+      </w:pPr>
+    </w:p>
+    <w:p>
+      <w:pPr>
+        <w:pStyle w:val="NormalWeb"/>
+        <w:rPr>
+          <w:rFonts w:asciiTheme="minorHAnsi" w:eastAsiaTheme="minorHAnsi" w:hAnsiTheme="minorHAnsi" w:cstheme="minorBidi"/>
+          <w:kern w:val="2"/>
+          <w:lang w:eastAsia="en-US"/>
+          <w14:ligatures w14:val="standardContextual"/>
+        </w:rPr>
+      </w:pPr>
+    </w:p>
+    <w:p>
+      <w:pPr>
+        <w:pStyle w:val="NormalWeb"/>
+        <w:rPr>
+          <w:rFonts w:asciiTheme="minorHAnsi" w:eastAsiaTheme="minorHAnsi" w:hAnsiTheme="minorHAnsi" w:cstheme="minorBidi"/>
+          <w:kern w:val="2"/>
+          <w:lang w:eastAsia="en-US"/>
+          <w14:ligatures w14:val="standardContextual"/>
+        </w:rPr>
+      </w:pPr>
+    </w:p>
+    <w:p>
+      <w:pPr>
+        <w:pStyle w:val="NormalWeb"/>
+        <w:rPr>
+          <w:rFonts w:asciiTheme="minorHAnsi" w:eastAsiaTheme="minorHAnsi" w:hAnsiTheme="minorHAnsi" w:cstheme="minorBidi"/>
+          <w:kern w:val="2"/>
+          <w:lang w:eastAsia="en-US"/>
+          <w14:ligatures w14:val="standardContextual"/>
+        </w:rPr>
+      </w:pPr>
+    </w:p>
+    <w:p>
+      <w:pPr>
+        <w:pStyle w:val="NormalWeb"/>
+        <w:rPr>
+          <w:rFonts w:asciiTheme="minorHAnsi" w:eastAsiaTheme="minorHAnsi" w:hAnsiTheme="minorHAnsi" w:cstheme="minorBidi"/>
+          <w:kern w:val="2"/>
+          <w:lang w:eastAsia="en-US"/>
+          <w14:ligatures w14:val="standardContextual"/>
+        </w:rPr>
+      </w:pPr>
+    </w:p>
+    <w:p>
+      <w:pPr>
+        <w:pStyle w:val="NormalWeb"/>
+        <w:rPr>
+          <w:rFonts w:asciiTheme="minorHAnsi" w:eastAsiaTheme="minorHAnsi" w:hAnsiTheme="minorHAnsi" w:cstheme="minorBidi"/>
+          <w:kern w:val="2"/>
+          <w:lang w:eastAsia="en-US"/>
+          <w14:ligatures w14:val="standardContextual"/>
+        </w:rPr>
+      </w:pPr>
+    </w:p>
+    <w:p>
+      <w:pPr>
+        <w:pStyle w:val="NormalWeb"/>
+      </w:pPr>
+      <w:r>
+        <w:br/>
+      </w:r>
+      <w:r>
+        <w:br/>
+      </w:r>
+      <w:r>
+        <w:rPr>
+          <w:rStyle w:val="Heading1Char"/>
+          <w:b/>
+          <w:bCs/>
+          <w:kern w:val="2"/>
+          <w:lang w:eastAsia="en-US"/>
+          <w14:ligatures w14:val="standardContextual"/>
+        </w:rPr>
         <w:t xml:space="preserve"> </w:t>
       </w:r>
-      <w:r>
-        <w:t>Was used to simplify preprocessing</w:t>
-      </w:r>
-      <w:r>
-        <w:t xml:space="preserve">. </w:t>
-      </w:r>
-      <w:r>
-        <w:t>Including ma</w:t>
-      </w:r>
-      <w:r>
-        <w:t>i</w:t>
-      </w:r>
-      <w:r>
-        <w:t>n directories</w:t>
-      </w:r>
-      <w:r>
-        <w:t xml:space="preserve">: </w:t>
-      </w:r>
-      <w:r>
-        <w:rPr>
-          <w:rStyle w:val="HTMLCode"/>
-          <w:rFonts w:eastAsiaTheme="majorEastAsia"/>
-          <w:color w:val="000000"/>
-        </w:rPr>
-        <w:t>train/</w:t>
-      </w:r>
-      <w:r>
-        <w:rPr>
-          <w:rStyle w:val="apple-converted-space"/>
-          <w:rFonts w:eastAsiaTheme="majorEastAsia"/>
-          <w:color w:val="000000"/>
-        </w:rPr>
-        <w:t> </w:t>
-      </w:r>
-      <w:r>
-        <w:rPr>
-          <w:color w:val="000000"/>
-        </w:rPr>
-        <w:t>and</w:t>
-      </w:r>
-      <w:r>
-        <w:rPr>
-          <w:rStyle w:val="apple-converted-space"/>
-          <w:rFonts w:eastAsiaTheme="majorEastAsia"/>
-          <w:color w:val="000000"/>
-        </w:rPr>
-        <w:t> </w:t>
-      </w:r>
-      <w:r>
-        <w:rPr>
-          <w:rStyle w:val="HTMLCode"/>
-          <w:rFonts w:eastAsiaTheme="majorEastAsia"/>
-          <w:color w:val="000000"/>
-        </w:rPr>
-        <w:t xml:space="preserve">test/ </w:t>
-      </w:r>
-      <w:r>
-        <w:t>each containing subfolders for each emotion</w:t>
-      </w:r>
-      <w:r>
-        <w:t xml:space="preserve">, </w:t>
-      </w:r>
-      <w:r>
-        <w:t>to easily support both training CNN model I'm clustering the images. Preprocessing steps included</w:t>
-      </w:r>
-      <w:r>
-        <w:t>:</w:t>
-      </w:r>
-      <w:r>
-        <w:br/>
-      </w:r>
-      <w:r>
-        <w:br/>
-      </w:r>
-      <w:r>
-        <w:rPr>
-          <w:b/>
-          <w:bCs/>
-        </w:rPr>
-        <w:t>Greyscale normalisation</w:t>
-      </w:r>
-      <w:r>
-        <w:t xml:space="preserve"> changing the picture value scale </w:t>
-      </w:r>
-      <w:r>
-        <w:t>to [0, 1] range.</w:t>
-      </w:r>
-      <w:r>
-        <w:br/>
-      </w:r>
-      <w:r>
-        <w:rPr>
-          <w:b/>
-          <w:bCs/>
-        </w:rPr>
-        <w:t>Image resizing</w:t>
-      </w:r>
-      <w:r>
-        <w:t xml:space="preserve"> </w:t>
-      </w:r>
-      <w:r>
-        <w:t xml:space="preserve">to </w:t>
-      </w:r>
-      <w:r>
-        <w:t>48</w:t>
-      </w:r>
-      <w:r>
-        <w:t xml:space="preserve">x48 </w:t>
-      </w:r>
-      <w:r>
-        <w:t>for consistency</w:t>
-      </w:r>
-      <w:r>
-        <w:t xml:space="preserve"> </w:t>
-      </w:r>
-      <w:r>
-        <w:br/>
-      </w:r>
-      <w:r>
-        <w:rPr>
-          <w:b/>
-          <w:bCs/>
-        </w:rPr>
-        <w:t>Data augmentation</w:t>
-      </w:r>
-      <w:r>
-        <w:t xml:space="preserve"> </w:t>
-      </w:r>
-      <w:r>
-        <w:t>in CNN training to increase viability</w:t>
-      </w:r>
-      <w:r>
-        <w:br/>
-      </w:r>
-      <w:r>
-        <w:rPr>
-          <w:b/>
-          <w:bCs/>
-        </w:rPr>
-        <w:t>F</w:t>
-      </w:r>
-      <w:r>
-        <w:rPr>
-          <w:b/>
-          <w:bCs/>
-        </w:rPr>
-        <w:t>lattening images and PCA</w:t>
-      </w:r>
-      <w:r>
-        <w:t xml:space="preserve"> </w:t>
-      </w:r>
-      <w:r>
-        <w:t xml:space="preserve">for image to be reduced to 2D using PC a unsupervised clustering to ensure a uniform input for both supervised and unsupervised </w:t>
-      </w:r>
-      <w:r>
-        <w:t>pipe</w:t>
-      </w:r>
-      <w:r>
-        <w:t>line</w:t>
-      </w:r>
-      <w:r>
-        <w:t>s.</w:t>
-      </w:r>
-      <w:r>
-        <w:br/>
-      </w:r>
-      <w:r>
-        <w:br/>
-      </w:r>
+      <w:bookmarkStart w:id="5" w:name="_Toc194575395"/>
+      <w:bookmarkStart w:id="6" w:name="_Toc194638050"/>
       <w:r>
         <w:rPr>
           <w:rStyle w:val="Heading1Char"/>
           <w:b/>
           <w:bCs/>
-        </w:rPr>
-        <w:t xml:space="preserve"> </w:t>
-      </w:r>
-      <w:bookmarkStart w:id="1" w:name="_Toc194575395"/>
-      <w:r>
-        <w:rPr>
-          <w:rStyle w:val="Heading1Char"/>
-          <w:b/>
-          <w:bCs/>
-          <w:sz w:val="44"/>
-          <w:szCs w:val="44"/>
+          <w:kern w:val="2"/>
+          <w:lang w:eastAsia="en-US"/>
+          <w14:ligatures w14:val="standardContextual"/>
         </w:rPr>
         <w:t>Machine Learning Methods implementation</w:t>
       </w:r>
-      <w:bookmarkEnd w:id="1"/>
+      <w:bookmarkEnd w:id="5"/>
+      <w:bookmarkEnd w:id="6"/>
       <w:r>
         <w:br/>
       </w:r>
@@ -354,385 +2217,454 @@
         <w:br/>
       </w:r>
       <w:r>
+        <w:rPr>
+          <w:rFonts w:asciiTheme="minorHAnsi" w:eastAsiaTheme="minorHAnsi" w:hAnsiTheme="minorHAnsi" w:cstheme="minorBidi"/>
+          <w:kern w:val="2"/>
+          <w:lang w:eastAsia="en-US"/>
+          <w14:ligatures w14:val="standardContextual"/>
+        </w:rPr>
+        <w:t xml:space="preserve"> This model CNN implementation in </w:t>
+      </w:r>
+      <w:proofErr w:type="spellStart"/>
+      <w:r>
+        <w:rPr>
+          <w:rFonts w:asciiTheme="minorHAnsi" w:eastAsiaTheme="minorHAnsi" w:hAnsiTheme="minorHAnsi" w:cstheme="minorBidi"/>
+          <w:kern w:val="2"/>
+          <w:lang w:eastAsia="en-US"/>
+          <w14:ligatures w14:val="standardContextual"/>
+        </w:rPr>
+        <w:t>tensorflow</w:t>
+      </w:r>
+      <w:proofErr w:type="spellEnd"/>
+      <w:r>
+        <w:rPr>
+          <w:rFonts w:asciiTheme="minorHAnsi" w:eastAsiaTheme="minorHAnsi" w:hAnsiTheme="minorHAnsi" w:cstheme="minorBidi"/>
+          <w:kern w:val="2"/>
+          <w:lang w:eastAsia="en-US"/>
+          <w14:ligatures w14:val="standardContextual"/>
+        </w:rPr>
+        <w:t xml:space="preserve"> and keras including convolutional layers, Max pooling dropout for regularisation and a dense layer connected to be trained to classify images into one of this seven emotion categories. As key aspect of this supervise model, input size of 48x48 grayscale images was used with the activation of functions </w:t>
+      </w:r>
+      <w:proofErr w:type="spellStart"/>
+      <w:r>
+        <w:rPr>
+          <w:rFonts w:asciiTheme="minorHAnsi" w:eastAsiaTheme="minorHAnsi" w:hAnsiTheme="minorHAnsi" w:cstheme="minorBidi"/>
+          <w:kern w:val="2"/>
+          <w:lang w:eastAsia="en-US"/>
+          <w14:ligatures w14:val="standardContextual"/>
+        </w:rPr>
+        <w:t>ReLU</w:t>
+      </w:r>
+      <w:proofErr w:type="spellEnd"/>
+      <w:r>
+        <w:rPr>
+          <w:rFonts w:asciiTheme="minorHAnsi" w:eastAsiaTheme="minorHAnsi" w:hAnsiTheme="minorHAnsi" w:cstheme="minorBidi"/>
+          <w:kern w:val="2"/>
+          <w:lang w:eastAsia="en-US"/>
+          <w14:ligatures w14:val="standardContextual"/>
+        </w:rPr>
+        <w:t xml:space="preserve"> for hidden layers and </w:t>
+      </w:r>
+      <w:proofErr w:type="spellStart"/>
+      <w:r>
+        <w:rPr>
+          <w:rFonts w:asciiTheme="minorHAnsi" w:eastAsiaTheme="minorHAnsi" w:hAnsiTheme="minorHAnsi" w:cstheme="minorBidi"/>
+          <w:kern w:val="2"/>
+          <w:lang w:eastAsia="en-US"/>
+          <w14:ligatures w14:val="standardContextual"/>
+        </w:rPr>
+        <w:t>softMax</w:t>
+      </w:r>
+      <w:proofErr w:type="spellEnd"/>
+      <w:r>
+        <w:rPr>
+          <w:rFonts w:asciiTheme="minorHAnsi" w:eastAsiaTheme="minorHAnsi" w:hAnsiTheme="minorHAnsi" w:cstheme="minorBidi"/>
+          <w:kern w:val="2"/>
+          <w:lang w:eastAsia="en-US"/>
+          <w14:ligatures w14:val="standardContextual"/>
+        </w:rPr>
+        <w:t xml:space="preserve"> for output with loss function categorical cross entropy which led to a promising accuracy in real time detection when integrated with open CV and </w:t>
+      </w:r>
+      <w:proofErr w:type="spellStart"/>
+      <w:r>
+        <w:rPr>
+          <w:rFonts w:asciiTheme="minorHAnsi" w:eastAsiaTheme="minorHAnsi" w:hAnsiTheme="minorHAnsi" w:cstheme="minorBidi"/>
+          <w:kern w:val="2"/>
+          <w:lang w:eastAsia="en-US"/>
+          <w14:ligatures w14:val="standardContextual"/>
+        </w:rPr>
+        <w:t>haar</w:t>
+      </w:r>
+      <w:proofErr w:type="spellEnd"/>
+      <w:r>
+        <w:rPr>
+          <w:rFonts w:asciiTheme="minorHAnsi" w:eastAsiaTheme="minorHAnsi" w:hAnsiTheme="minorHAnsi" w:cstheme="minorBidi"/>
+          <w:kern w:val="2"/>
+          <w:lang w:eastAsia="en-US"/>
+          <w14:ligatures w14:val="standardContextual"/>
+        </w:rPr>
+        <w:t xml:space="preserve"> cascade for face detection and trained model.</w:t>
+      </w:r>
+      <w:r>
+        <w:br/>
+      </w:r>
+      <w:r>
+        <w:br/>
+      </w:r>
+      <w:r>
+        <w:rPr>
+          <w:b/>
+          <w:bCs/>
+        </w:rPr>
+        <w:t>Key configurations:</w:t>
+      </w:r>
+    </w:p>
+    <w:p>
+      <w:r>
+        <w:rPr>
+          <w:b/>
+          <w:bCs/>
+        </w:rPr>
+        <w:t>Loss function:</w:t>
+      </w:r>
+      <w:r>
+        <w:t xml:space="preserve"> Categorical </w:t>
+      </w:r>
+      <w:proofErr w:type="spellStart"/>
+      <w:r>
+        <w:t>Crossentropy</w:t>
+      </w:r>
+      <w:proofErr w:type="spellEnd"/>
+    </w:p>
+    <w:p>
+      <w:r>
+        <w:rPr>
+          <w:b/>
+          <w:bCs/>
+        </w:rPr>
+        <w:t>Optimizer:</w:t>
+      </w:r>
+      <w:r>
+        <w:t xml:space="preserve"> Adam</w:t>
+      </w:r>
+    </w:p>
+    <w:p>
+      <w:r>
+        <w:rPr>
+          <w:b/>
+          <w:bCs/>
+        </w:rPr>
+        <w:t>Activation:</w:t>
+      </w:r>
+      <w:r>
         <w:t xml:space="preserve"> </w:t>
       </w:r>
-      <w:r>
+      <w:proofErr w:type="spellStart"/>
+      <w:r>
+        <w:t>ReLU</w:t>
+      </w:r>
+      <w:proofErr w:type="spellEnd"/>
+      <w:r>
+        <w:t xml:space="preserve"> (hidden), </w:t>
+      </w:r>
+      <w:proofErr w:type="spellStart"/>
+      <w:r>
+        <w:t>Softmax</w:t>
+      </w:r>
+      <w:proofErr w:type="spellEnd"/>
+      <w:r>
+        <w:t xml:space="preserve"> (output)</w:t>
+      </w:r>
+    </w:p>
+    <w:p>
+      <w:r>
+        <w:rPr>
+          <w:b/>
+          <w:bCs/>
+        </w:rPr>
+        <w:t>Output classes:</w:t>
+      </w:r>
+      <w:r>
+        <w:t xml:space="preserve"> 7 emotions</w:t>
+      </w:r>
+      <w:r>
+        <w:br/>
+      </w:r>
+      <w:r>
+        <w:br/>
+      </w:r>
+      <w:r>
+        <w:rPr>
+          <w:rStyle w:val="Heading2Char"/>
+        </w:rPr>
+        <w:t xml:space="preserve"> Unsupervised machine learning implementation</w:t>
+      </w:r>
+      <w:r>
+        <w:rPr>
+          <w:rStyle w:val="Heading2Char"/>
+        </w:rPr>
+        <w:br/>
+      </w:r>
+      <w:r>
+        <w:t xml:space="preserve"> </w:t>
+      </w:r>
+      <w:r>
+        <w:br/>
         <w:t>T</w:t>
       </w:r>
       <w:r>
-        <w:t xml:space="preserve">his model CNN implementation in </w:t>
+        <w:t>o the contra</w:t>
+      </w:r>
+      <w:r>
+        <w:t>s</w:t>
+      </w:r>
+      <w:r>
+        <w:t xml:space="preserve">t </w:t>
+      </w:r>
+      <w:r>
+        <w:t>of</w:t>
+      </w:r>
+      <w:r>
+        <w:t xml:space="preserve"> the supervised model, this implemented strategy using </w:t>
+      </w:r>
+      <w:r>
+        <w:t xml:space="preserve">k-means </w:t>
+      </w:r>
+      <w:r>
+        <w:t>clustering</w:t>
+      </w:r>
+      <w:r>
+        <w:t xml:space="preserve"> </w:t>
+      </w:r>
+      <w:r>
+        <w:t xml:space="preserve">to flatten </w:t>
+      </w:r>
+      <w:r>
+        <w:t xml:space="preserve">and </w:t>
+      </w:r>
+      <w:r>
+        <w:t>normalise the images using principal component analysis</w:t>
+      </w:r>
+      <w:r>
+        <w:t xml:space="preserve"> (PCA) </w:t>
+      </w:r>
+      <w:r>
+        <w:t xml:space="preserve">to reduce dimensionality </w:t>
+      </w:r>
+      <w:r>
+        <w:t>to two</w:t>
+      </w:r>
+      <w:r>
+        <w:t xml:space="preserve"> components of visualisation</w:t>
+      </w:r>
+      <w:r>
+        <w:t>.</w:t>
+      </w:r>
+      <w:r>
+        <w:t xml:space="preserve"> Following some key steps such as image loading and flattening from data set, clustering into 7 clusters coma scatter plot visualisation showing group emotion based on pick said intensity </w:t>
+      </w:r>
+      <w:r>
+        <w:t>patterns. A</w:t>
+      </w:r>
+      <w:r>
+        <w:t>lthough unsupervised learning cannot cluster directly</w:t>
+      </w:r>
+      <w:r>
+        <w:t xml:space="preserve">, </w:t>
+      </w:r>
+      <w:r>
+        <w:t>visualisation revealed this grouping that roughly correspond to the different emotions categories.</w:t>
+      </w:r>
+      <w:r>
+        <w:br/>
+      </w:r>
+      <w:r>
+        <w:br/>
+      </w:r>
+      <w:r>
+        <w:t xml:space="preserve"> </w:t>
+      </w:r>
+      <w:r>
+        <w:t>A</w:t>
+      </w:r>
+      <w:r>
+        <w:t xml:space="preserve">ll these represented with a </w:t>
+      </w:r>
+      <w:r>
+        <w:t>great</w:t>
+      </w:r>
+      <w:r>
+        <w:t xml:space="preserve"> and suitable graphical user interface design and function ability using </w:t>
       </w:r>
       <w:proofErr w:type="spellStart"/>
       <w:r>
-        <w:t>tensorflow</w:t>
+        <w:t>Tkinter</w:t>
       </w:r>
       <w:proofErr w:type="spellEnd"/>
       <w:r>
-        <w:t xml:space="preserve"> and keras</w:t>
-      </w:r>
-      <w:r>
         <w:t xml:space="preserve"> </w:t>
       </w:r>
       <w:r>
-        <w:t>including convolutional layers, Max pooling dropout for regularisation and a dense layer connected to be trained to classify images into one of this seven emotion categories. As key aspect of this supervise model, input size of 48</w:t>
-      </w:r>
-      <w:r>
-        <w:t>x</w:t>
-      </w:r>
-      <w:r>
-        <w:t xml:space="preserve">48 grayscale images was used with the activation of functions </w:t>
+        <w:t>to provide a user friendly application to be able to demonstrate its capability which help launch supervised that's real camera webcam emotion detection also launched on supervised display PCA cluster</w:t>
+      </w:r>
+      <w:r>
+        <w:t xml:space="preserve">ed </w:t>
+      </w:r>
+      <w:r>
+        <w:t>F</w:t>
+      </w:r>
+      <w:r>
+        <w:t xml:space="preserve">acial </w:t>
+      </w:r>
+      <w:r>
+        <w:t>image</w:t>
+      </w:r>
+      <w:r>
+        <w:br/>
+      </w:r>
+      <w:r>
+        <w:t xml:space="preserve"> comparing models side by side to provide output of comparison from supervised and unsupervised approach.</w:t>
+      </w:r>
+      <w:r>
+        <w:br/>
+      </w:r>
+      <w:r>
+        <w:br/>
+        <w:t>Key configurations:</w:t>
+      </w:r>
+    </w:p>
+    <w:p/>
+    <w:p>
+      <w:r>
+        <w:rPr>
+          <w:b/>
+          <w:bCs/>
+        </w:rPr>
+        <w:t>Dimensionality reduction:</w:t>
+      </w:r>
+      <w:r>
+        <w:t xml:space="preserve"> PCA (n=2)</w:t>
+      </w:r>
+    </w:p>
+    <w:p>
+      <w:r>
+        <w:rPr>
+          <w:b/>
+          <w:bCs/>
+        </w:rPr>
+        <w:t>Clustering:</w:t>
+      </w:r>
+      <w:r>
+        <w:t xml:space="preserve"> </w:t>
       </w:r>
       <w:proofErr w:type="spellStart"/>
       <w:r>
-        <w:t>ReLU</w:t>
+        <w:t>KMeans</w:t>
       </w:r>
       <w:proofErr w:type="spellEnd"/>
       <w:r>
-        <w:t xml:space="preserve"> </w:t>
-      </w:r>
-      <w:r>
-        <w:t>for h</w:t>
-      </w:r>
-      <w:r>
-        <w:t xml:space="preserve">idden layers </w:t>
-      </w:r>
-      <w:r>
-        <w:t xml:space="preserve">and </w:t>
+        <w:t xml:space="preserve"> (k=7)</w:t>
+      </w:r>
+    </w:p>
+    <w:p>
+      <w:pPr>
+        <w:pStyle w:val="NoSpacing"/>
+      </w:pPr>
+      <w:r>
+        <w:rPr>
+          <w:b/>
+          <w:bCs/>
+        </w:rPr>
+        <w:lastRenderedPageBreak/>
+        <w:t>Evaluation:</w:t>
+      </w:r>
+      <w:r>
+        <w:t xml:space="preserve"> Cluster visualization, manual emotion matching</w:t>
+      </w:r>
+      <w:r>
+        <w:br/>
+      </w:r>
+      <w:r>
+        <w:br/>
+      </w:r>
+      <w:r>
+        <w:rPr>
+          <w:b/>
+          <w:bCs/>
+          <w:sz w:val="30"/>
+          <w:szCs w:val="30"/>
+        </w:rPr>
+        <w:t>Tools and Frameworks</w:t>
+      </w:r>
+    </w:p>
+    <w:p>
+      <w:pPr>
+        <w:pStyle w:val="NoSpacing"/>
+      </w:pPr>
+    </w:p>
+    <w:p>
+      <w:pPr>
+        <w:pStyle w:val="NoSpacing"/>
+      </w:pPr>
+      <w:r>
+        <w:tab/>
+        <w:t>•</w:t>
+      </w:r>
+      <w:r>
+        <w:tab/>
+        <w:t>TensorFlow &amp; Keras: Used for building and training the CNN model.</w:t>
+      </w:r>
+    </w:p>
+    <w:p>
+      <w:pPr>
+        <w:pStyle w:val="NoSpacing"/>
+      </w:pPr>
+      <w:r>
+        <w:tab/>
+        <w:t>•</w:t>
+      </w:r>
+      <w:r>
+        <w:tab/>
+        <w:t>OpenCV: For face detection, image manipulation, and real-time webcam integration.</w:t>
+      </w:r>
+    </w:p>
+    <w:p>
+      <w:pPr>
+        <w:pStyle w:val="NoSpacing"/>
+      </w:pPr>
+      <w:r>
+        <w:tab/>
+        <w:t>•</w:t>
+      </w:r>
+      <w:r>
+        <w:tab/>
+        <w:t>Matplotlib/Seaborn: For data visualization (accuracy plots, confusion matrices).</w:t>
+      </w:r>
+    </w:p>
+    <w:p>
+      <w:pPr>
+        <w:pStyle w:val="NoSpacing"/>
+      </w:pPr>
+      <w:r>
+        <w:tab/>
+        <w:t>•</w:t>
+      </w:r>
+      <w:r>
+        <w:tab/>
       </w:r>
       <w:proofErr w:type="spellStart"/>
       <w:r>
-        <w:t>softMax</w:t>
+        <w:t>PyTorch</w:t>
       </w:r>
       <w:proofErr w:type="spellEnd"/>
       <w:r>
-        <w:t xml:space="preserve"> for ou</w:t>
-      </w:r>
-      <w:r>
-        <w:t xml:space="preserve">tput </w:t>
-      </w:r>
-      <w:r>
-        <w:t>w</w:t>
-      </w:r>
-      <w:r>
-        <w:t xml:space="preserve">ith loss function </w:t>
-      </w:r>
-      <w:r>
-        <w:t>categorical cross entropy</w:t>
-      </w:r>
-      <w:r>
-        <w:t xml:space="preserve"> </w:t>
-      </w:r>
-      <w:r>
-        <w:t xml:space="preserve">which led </w:t>
-      </w:r>
-      <w:r>
-        <w:lastRenderedPageBreak/>
-        <w:t xml:space="preserve">to a promising accuracy in real time detection when integrated with open CV </w:t>
-      </w:r>
-      <w:r>
-        <w:t>and</w:t>
-      </w:r>
-      <w:r>
-        <w:t xml:space="preserve"> </w:t>
-      </w:r>
-      <w:proofErr w:type="spellStart"/>
-      <w:r>
-        <w:t>ha</w:t>
-      </w:r>
-      <w:r>
-        <w:t>ar</w:t>
-      </w:r>
-      <w:proofErr w:type="spellEnd"/>
-      <w:r>
-        <w:t xml:space="preserve"> cas</w:t>
-      </w:r>
-      <w:r>
-        <w:t xml:space="preserve">cade for </w:t>
-      </w:r>
-      <w:r>
-        <w:t>face detection and trained model.</w:t>
-      </w:r>
-      <w:r>
-        <w:br/>
-      </w:r>
-      <w:r>
-        <w:br/>
-      </w:r>
-      <w:r>
-        <w:rPr>
-          <w:b/>
-          <w:bCs/>
-        </w:rPr>
-        <w:t>Key configurations:</w:t>
-      </w:r>
-    </w:p>
-    <w:p>
-      <w:r>
-        <w:rPr>
-          <w:b/>
-          <w:bCs/>
-        </w:rPr>
-        <w:t>Loss function:</w:t>
-      </w:r>
-      <w:r>
-        <w:t xml:space="preserve"> Categorical </w:t>
-      </w:r>
-      <w:proofErr w:type="spellStart"/>
-      <w:r>
-        <w:t>Crossentropy</w:t>
-      </w:r>
-      <w:proofErr w:type="spellEnd"/>
-    </w:p>
-    <w:p>
-      <w:r>
-        <w:rPr>
-          <w:b/>
-          <w:bCs/>
-        </w:rPr>
-        <w:t>Optimizer:</w:t>
-      </w:r>
-      <w:r>
-        <w:t xml:space="preserve"> Adam</w:t>
-      </w:r>
-    </w:p>
-    <w:p>
-      <w:r>
-        <w:rPr>
-          <w:b/>
-          <w:bCs/>
-        </w:rPr>
-        <w:t>Activation:</w:t>
-      </w:r>
-      <w:r>
-        <w:t xml:space="preserve"> </w:t>
-      </w:r>
-      <w:proofErr w:type="spellStart"/>
-      <w:r>
-        <w:t>ReLU</w:t>
-      </w:r>
-      <w:proofErr w:type="spellEnd"/>
-      <w:r>
-        <w:t xml:space="preserve"> (hidden), </w:t>
-      </w:r>
-      <w:proofErr w:type="spellStart"/>
-      <w:r>
-        <w:t>Softmax</w:t>
-      </w:r>
-      <w:proofErr w:type="spellEnd"/>
-      <w:r>
-        <w:t xml:space="preserve"> (output)</w:t>
-      </w:r>
-    </w:p>
-    <w:p>
-      <w:r>
-        <w:rPr>
-          <w:b/>
-          <w:bCs/>
-        </w:rPr>
-        <w:t>Output classes:</w:t>
-      </w:r>
-      <w:r>
-        <w:t xml:space="preserve"> 7 emotions</w:t>
-      </w:r>
-      <w:r>
-        <w:br/>
-      </w:r>
-      <w:r>
-        <w:br/>
-      </w:r>
-      <w:r>
-        <w:rPr>
-          <w:rStyle w:val="Heading2Char"/>
-        </w:rPr>
-        <w:t xml:space="preserve"> Unsupervised machine learning implementation</w:t>
-      </w:r>
-      <w:r>
-        <w:rPr>
-          <w:rStyle w:val="Heading2Char"/>
-        </w:rPr>
-        <w:br/>
-      </w:r>
-      <w:r>
-        <w:t xml:space="preserve"> </w:t>
-      </w:r>
-      <w:r>
-        <w:br/>
-        <w:t>T</w:t>
-      </w:r>
-      <w:r>
-        <w:t>o the contra</w:t>
-      </w:r>
-      <w:r>
-        <w:t>s</w:t>
-      </w:r>
-      <w:r>
-        <w:t xml:space="preserve">t </w:t>
-      </w:r>
-      <w:r>
-        <w:t>of</w:t>
-      </w:r>
-      <w:r>
-        <w:t xml:space="preserve"> the supervised model, this implemented strategy using </w:t>
-      </w:r>
-      <w:r>
-        <w:t xml:space="preserve">k-means </w:t>
-      </w:r>
-      <w:r>
-        <w:t>clustering</w:t>
-      </w:r>
-      <w:r>
-        <w:t xml:space="preserve"> </w:t>
-      </w:r>
-      <w:r>
-        <w:t xml:space="preserve">to flatten </w:t>
-      </w:r>
-      <w:r>
-        <w:t xml:space="preserve">and </w:t>
-      </w:r>
-      <w:r>
-        <w:t>normalise the images using principal component analysis</w:t>
-      </w:r>
-      <w:r>
-        <w:t xml:space="preserve"> (PCA) </w:t>
-      </w:r>
-      <w:r>
-        <w:t xml:space="preserve">to reduce dimensionality </w:t>
-      </w:r>
-      <w:r>
-        <w:t>to two</w:t>
-      </w:r>
-      <w:r>
-        <w:t xml:space="preserve"> components of visualisation</w:t>
-      </w:r>
-      <w:r>
-        <w:t>.</w:t>
-      </w:r>
-      <w:r>
-        <w:t xml:space="preserve"> Following some key steps such as image loading and flattening from data set, clustering into 7 clusters coma scatter plot visualisation showing group emotion based on pick said intensity </w:t>
-      </w:r>
-      <w:r>
-        <w:t>patterns. A</w:t>
-      </w:r>
-      <w:r>
-        <w:t>lthough unsupervised learning cannot cluster directly</w:t>
-      </w:r>
-      <w:r>
-        <w:t xml:space="preserve">, </w:t>
-      </w:r>
-      <w:r>
-        <w:t>visualisation revealed this grouping that roughly correspond to the different emotions categories.</w:t>
-      </w:r>
-      <w:r>
-        <w:br/>
-      </w:r>
-      <w:r>
-        <w:br/>
-      </w:r>
-      <w:r>
-        <w:t xml:space="preserve"> </w:t>
-      </w:r>
-      <w:r>
-        <w:t>A</w:t>
-      </w:r>
-      <w:r>
-        <w:t xml:space="preserve">ll these represented with a </w:t>
-      </w:r>
-      <w:r>
-        <w:t>great</w:t>
-      </w:r>
-      <w:r>
-        <w:t xml:space="preserve"> and suitable graphical user interface design and function ability using </w:t>
-      </w:r>
-      <w:proofErr w:type="spellStart"/>
-      <w:r>
-        <w:t>Tkinter</w:t>
-      </w:r>
-      <w:proofErr w:type="spellEnd"/>
-      <w:r>
-        <w:t xml:space="preserve"> </w:t>
-      </w:r>
-      <w:r>
-        <w:t>to provide a user friendly application to be able to demonstrate its capability which help launch supervised that's real camera webcam emotion detection also launched on supervised display PCA cluster</w:t>
-      </w:r>
-      <w:r>
-        <w:t xml:space="preserve">ed </w:t>
-      </w:r>
-      <w:r>
-        <w:t>F</w:t>
-      </w:r>
-      <w:r>
-        <w:t xml:space="preserve">acial </w:t>
-      </w:r>
-      <w:r>
-        <w:t>image</w:t>
-      </w:r>
-      <w:r>
-        <w:br/>
-      </w:r>
-      <w:r>
-        <w:t xml:space="preserve"> comparing models side by side to provide output of comparison from supervised and unsupervised approach.</w:t>
-      </w:r>
-      <w:r>
-        <w:br/>
-      </w:r>
-      <w:r>
-        <w:br/>
-        <w:t>Key configurations:</w:t>
-      </w:r>
-    </w:p>
-    <w:p/>
-    <w:p>
-      <w:r>
-        <w:rPr>
-          <w:b/>
-          <w:bCs/>
-        </w:rPr>
-        <w:t>Dimensionality reduction:</w:t>
-      </w:r>
-      <w:r>
-        <w:t xml:space="preserve"> PCA (n=2)</w:t>
-      </w:r>
-    </w:p>
-    <w:p>
-      <w:r>
-        <w:rPr>
-          <w:b/>
-          <w:bCs/>
-        </w:rPr>
-        <w:t>Clustering:</w:t>
-      </w:r>
-      <w:r>
-        <w:t xml:space="preserve"> </w:t>
-      </w:r>
-      <w:proofErr w:type="spellStart"/>
-      <w:r>
-        <w:t>KMeans</w:t>
-      </w:r>
-      <w:proofErr w:type="spellEnd"/>
-      <w:r>
-        <w:t xml:space="preserve"> (k=7)</w:t>
+        <w:t>: Optionally explored for experimentation and future scalability.</w:t>
       </w:r>
     </w:p>
     <w:p>
       <w:pPr>
         <w:pStyle w:val="NoSpacing"/>
       </w:pPr>
-      <w:r>
-        <w:rPr>
-          <w:b/>
-          <w:bCs/>
-        </w:rPr>
-        <w:t>Evaluation:</w:t>
-      </w:r>
-      <w:r>
-        <w:t xml:space="preserve"> Cluster visualization, manual emotion matching</w:t>
-      </w:r>
-      <w:r>
-        <w:br/>
-      </w:r>
-      <w:r>
-        <w:br/>
-      </w:r>
       <w:r>
         <w:rPr>
           <w:sz w:val="32"/>
@@ -741,16 +2673,16 @@
         </w:rPr>
         <w:br/>
       </w:r>
+      <w:bookmarkStart w:id="7" w:name="_Toc194638051"/>
       <w:r>
         <w:rPr>
           <w:rStyle w:val="Heading1Char"/>
           <w:b/>
           <w:bCs/>
-          <w:sz w:val="44"/>
-          <w:szCs w:val="44"/>
         </w:rPr>
         <w:t>ML System Design and Development</w:t>
       </w:r>
+      <w:bookmarkEnd w:id="7"/>
       <w:r>
         <w:rPr>
           <w:sz w:val="32"/>
@@ -772,18 +2704,151 @@
       <w:r>
         <w:t>:</w:t>
       </w:r>
-      <w:r>
-        <w:br/>
-      </w:r>
-      <w:r>
-        <w:br/>
-      </w:r>
-      <w:r>
-        <w:rPr>
-          <w:b/>
-          <w:bCs/>
-        </w:rPr>
-        <w:t xml:space="preserve"> Architectural overview</w:t>
+    </w:p>
+    <w:p>
+      <w:pPr>
+        <w:pStyle w:val="NoSpacing"/>
+      </w:pPr>
+    </w:p>
+    <w:p>
+      <w:pPr>
+        <w:pStyle w:val="NoSpacing"/>
+        <w:rPr>
+          <w:b/>
+          <w:bCs/>
+        </w:rPr>
+      </w:pPr>
+      <w:r>
+        <w:rPr>
+          <w:b/>
+          <w:bCs/>
+        </w:rPr>
+        <w:t>Data Preprocessing and Augmentation</w:t>
+      </w:r>
+    </w:p>
+    <w:p>
+      <w:pPr>
+        <w:pStyle w:val="NoSpacing"/>
+        <w:rPr>
+          <w:b/>
+          <w:bCs/>
+        </w:rPr>
+      </w:pPr>
+    </w:p>
+    <w:p>
+      <w:pPr>
+        <w:pStyle w:val="NoSpacing"/>
+      </w:pPr>
+      <w:r>
+        <w:t xml:space="preserve">This is the initial set of the </w:t>
+      </w:r>
+      <w:r>
+        <w:t>pre-processing</w:t>
+      </w:r>
+      <w:r>
+        <w:t xml:space="preserve"> of the data set, widely uses </w:t>
+      </w:r>
+      <w:proofErr w:type="spellStart"/>
+      <w:r>
+        <w:t>it's</w:t>
+      </w:r>
+      <w:proofErr w:type="spellEnd"/>
+      <w:r>
+        <w:t xml:space="preserve"> original CSV format with pixel values stored as a string flowing processes such as pa</w:t>
+      </w:r>
+      <w:r>
+        <w:t xml:space="preserve">rsing </w:t>
+      </w:r>
+      <w:r>
+        <w:t xml:space="preserve">CSV into </w:t>
+      </w:r>
+      <w:proofErr w:type="spellStart"/>
+      <w:r>
+        <w:t>numpy</w:t>
+      </w:r>
+      <w:proofErr w:type="spellEnd"/>
+      <w:r>
+        <w:t xml:space="preserve"> arrays</w:t>
+      </w:r>
+      <w:r>
+        <w:t xml:space="preserve"> </w:t>
+      </w:r>
+      <w:r>
+        <w:t>and we shipping the images, normalisation sca</w:t>
+      </w:r>
+      <w:r>
+        <w:t>l</w:t>
+      </w:r>
+      <w:r>
+        <w:t>ing pixels values</w:t>
+      </w:r>
+      <w:r>
+        <w:t xml:space="preserve"> [0,255] to [ 0, 1], </w:t>
+      </w:r>
+      <w:r>
+        <w:t>Label encoding to convert into integers labelled, splitting</w:t>
+      </w:r>
+      <w:r>
+        <w:t xml:space="preserve"> </w:t>
+      </w:r>
+      <w:r>
+        <w:t>into training</w:t>
+      </w:r>
+      <w:r>
+        <w:t xml:space="preserve"> (80%) and </w:t>
+      </w:r>
+      <w:r>
+        <w:t>validation</w:t>
+      </w:r>
+      <w:r>
+        <w:t xml:space="preserve"> (20%) sets </w:t>
+      </w:r>
+      <w:r>
+        <w:t>To prevent overfitting and several image augmentation techniques webbing used</w:t>
+      </w:r>
+      <w:r>
+        <w:t xml:space="preserve"> including</w:t>
+      </w:r>
+      <w:r>
+        <w:t xml:space="preserve"> </w:t>
+      </w:r>
+      <w:r>
+        <w:t>horizontal flipping, zooming and shifting</w:t>
+      </w:r>
+      <w:r>
+        <w:t xml:space="preserve"> </w:t>
+      </w:r>
+      <w:r>
+        <w:t>To diversify and help the model generalise the real world variability.</w:t>
+      </w:r>
+    </w:p>
+    <w:p>
+      <w:pPr>
+        <w:pStyle w:val="NoSpacing"/>
+      </w:pPr>
+      <w:r>
+        <w:br/>
+      </w:r>
+      <w:r>
+        <w:rPr>
+          <w:b/>
+          <w:bCs/>
+        </w:rPr>
+        <w:t xml:space="preserve"> </w:t>
+      </w:r>
+      <w:r>
+        <w:rPr>
+          <w:b/>
+          <w:bCs/>
+        </w:rPr>
+        <w:t xml:space="preserve">Model </w:t>
+      </w:r>
+      <w:r>
+        <w:rPr>
+          <w:b/>
+          <w:bCs/>
+        </w:rPr>
+        <w:t>Architectural overview</w:t>
       </w:r>
       <w:r>
         <w:br/>
@@ -797,146 +2862,205 @@
       <w:r>
         <w:t>Preprocessing: Grayscale conversion, resizing, normalization</w:t>
       </w:r>
+      <w:r>
+        <w:t xml:space="preserve"> </w:t>
+      </w:r>
+    </w:p>
+    <w:p>
+      <w:r>
+        <w:t>Convolutional neural network</w:t>
+      </w:r>
+      <w:r>
+        <w:t xml:space="preserve"> selected </w:t>
+      </w:r>
+      <w:r>
+        <w:t>with its strong spe</w:t>
+      </w:r>
+      <w:r>
+        <w:t>t</w:t>
+      </w:r>
+      <w:r>
+        <w:t>ial features extraction to help the model compile with loss function, optimiser, metrics</w:t>
+      </w:r>
+      <w:r>
+        <w:t xml:space="preserve"> </w:t>
+      </w:r>
+      <w:r>
+        <w:t>on model checkpointing for optimal performance</w:t>
+      </w:r>
     </w:p>
     <w:p/>
     <w:p>
-      <w:pPr>
-        <w:rPr>
-          <w:b/>
-          <w:bCs/>
-        </w:rPr>
-      </w:pPr>
-      <w:r>
-        <w:rPr>
-          <w:b/>
-          <w:bCs/>
-        </w:rPr>
-        <w:t>Supervised Pathway:</w:t>
-      </w:r>
-    </w:p>
-    <w:p>
-      <w:r>
-        <w:lastRenderedPageBreak/>
-        <w:br/>
-        <w:t>Face detection using Haar Cascades (OpenCV)</w:t>
-      </w:r>
-    </w:p>
-    <w:p>
-      <w:r>
-        <w:t>Emotion classification via trained CNN model (emotion_recognition_model.h5)</w:t>
-      </w:r>
-    </w:p>
-    <w:p>
-      <w:r>
-        <w:t>Display emotion predictions in real-time via OpenCV window</w:t>
+      <w:r>
+        <w:rPr>
+          <w:b/>
+          <w:bCs/>
+        </w:rPr>
+        <w:t>Real time deployment</w:t>
+      </w:r>
+      <w:r>
+        <w:t xml:space="preserve"> </w:t>
       </w:r>
     </w:p>
     <w:p/>
     <w:p>
-      <w:pPr>
-        <w:rPr>
-          <w:b/>
-          <w:bCs/>
-        </w:rPr>
-      </w:pPr>
-      <w:r>
-        <w:rPr>
-          <w:b/>
-          <w:bCs/>
-        </w:rPr>
-        <w:t>Unsupervised Pathway:</w:t>
-      </w:r>
-    </w:p>
-    <w:p/>
-    <w:p>
-      <w:r>
-        <w:t>Load dataset from folders</w:t>
-      </w:r>
-    </w:p>
-    <w:p>
-      <w:r>
-        <w:t>Convert images to 48x48 grayscale and flatten</w:t>
-      </w:r>
-    </w:p>
-    <w:p>
-      <w:r>
-        <w:t>Use PCA to reduce dimensionality</w:t>
-      </w:r>
-    </w:p>
-    <w:p>
-      <w:r>
-        <w:t xml:space="preserve">Apply </w:t>
-      </w:r>
-      <w:proofErr w:type="spellStart"/>
-      <w:r>
-        <w:t>KMeans</w:t>
-      </w:r>
-      <w:proofErr w:type="spellEnd"/>
-      <w:r>
-        <w:t xml:space="preserve"> clustering to organize images into 7 clusters</w:t>
-      </w:r>
-    </w:p>
-    <w:p>
-      <w:r>
-        <w:t xml:space="preserve">Plot the PCA-reduced data points with </w:t>
-      </w:r>
-      <w:proofErr w:type="spellStart"/>
-      <w:r>
-        <w:t>colors</w:t>
-      </w:r>
-      <w:proofErr w:type="spellEnd"/>
-      <w:r>
-        <w:t xml:space="preserve"> representing different emotions</w:t>
-      </w:r>
-    </w:p>
-    <w:p/>
-    <w:p>
-      <w:pPr>
-        <w:rPr>
-          <w:b/>
-          <w:bCs/>
-        </w:rPr>
-      </w:pPr>
-      <w:r>
-        <w:rPr>
-          <w:b/>
-          <w:bCs/>
-        </w:rPr>
-        <w:t>Graphical User Interface (GUI):</w:t>
-      </w:r>
-      <w:r>
-        <w:rPr>
-          <w:b/>
-          <w:bCs/>
-        </w:rPr>
-        <w:br/>
-      </w:r>
-    </w:p>
-    <w:p>
-      <w:r>
-        <w:t xml:space="preserve">A </w:t>
-      </w:r>
-      <w:proofErr w:type="spellStart"/>
-      <w:r>
-        <w:t>Tkinter</w:t>
-      </w:r>
-      <w:proofErr w:type="spellEnd"/>
-      <w:r>
-        <w:t>-based interface allows the user to:</w:t>
-      </w:r>
-    </w:p>
-    <w:p>
-      <w:r>
-        <w:t>Launch Supervised Mode (real-time webcam classification)</w:t>
-      </w:r>
-    </w:p>
-    <w:p>
-      <w:r>
-        <w:t>Launch Unsupervised Mode (clustering visualization)</w:t>
+      <w:r>
+        <w:t>A</w:t>
+      </w:r>
+      <w:r>
+        <w:t xml:space="preserve">s final solution using open CV real time interface on webcam frames, expression Marsha to compare from uploaded images with user current facial expression, use for user interface to select modes and test </w:t>
+      </w:r>
+      <w:r>
+        <w:t>were</w:t>
+      </w:r>
+      <w:r>
+        <w:t xml:space="preserve"> implemented to detect emotion li</w:t>
+      </w:r>
+      <w:r>
+        <w:t xml:space="preserve">ve, </w:t>
+      </w:r>
+      <w:r>
+        <w:t>and analyse clustering results through visual plot.</w:t>
       </w:r>
     </w:p>
     <w:p/>
     <w:p/>
+    <w:p/>
+    <w:p/>
+    <w:p>
+      <w:pPr>
+        <w:rPr>
+          <w:b/>
+          <w:bCs/>
+        </w:rPr>
+      </w:pPr>
+      <w:r>
+        <w:rPr>
+          <w:b/>
+          <w:bCs/>
+        </w:rPr>
+        <w:t>Supervised Pathway:</w:t>
+      </w:r>
+    </w:p>
+    <w:p>
+      <w:r>
+        <w:lastRenderedPageBreak/>
+        <w:br/>
+        <w:t>Face detection using Haar Cascades (OpenCV)</w:t>
+      </w:r>
+    </w:p>
+    <w:p>
+      <w:r>
+        <w:t>Emotion classification via trained CNN model (emotion_recognition_model.h5)</w:t>
+      </w:r>
+    </w:p>
+    <w:p>
+      <w:r>
+        <w:t>Display emotion predictions in real-time via OpenCV window</w:t>
+      </w:r>
+    </w:p>
+    <w:p/>
+    <w:p>
+      <w:pPr>
+        <w:rPr>
+          <w:b/>
+          <w:bCs/>
+        </w:rPr>
+      </w:pPr>
+      <w:r>
+        <w:rPr>
+          <w:b/>
+          <w:bCs/>
+        </w:rPr>
+        <w:t>Unsupervised Pathway:</w:t>
+      </w:r>
+    </w:p>
+    <w:p/>
+    <w:p>
+      <w:r>
+        <w:t>Load dataset from folders</w:t>
+      </w:r>
+    </w:p>
+    <w:p>
+      <w:r>
+        <w:t>Convert images to 48x48 grayscale and flatten</w:t>
+      </w:r>
+    </w:p>
+    <w:p>
+      <w:r>
+        <w:t>Use PCA to reduce dimensionality</w:t>
+      </w:r>
+    </w:p>
+    <w:p>
+      <w:r>
+        <w:t xml:space="preserve">Apply </w:t>
+      </w:r>
+      <w:proofErr w:type="spellStart"/>
+      <w:r>
+        <w:t>KMeans</w:t>
+      </w:r>
+      <w:proofErr w:type="spellEnd"/>
+      <w:r>
+        <w:t xml:space="preserve"> clustering to organize images into 7 clusters</w:t>
+      </w:r>
+    </w:p>
+    <w:p>
+      <w:r>
+        <w:t xml:space="preserve">Plot the PCA-reduced data points with </w:t>
+      </w:r>
+      <w:r>
+        <w:t>colours</w:t>
+      </w:r>
+      <w:r>
+        <w:t xml:space="preserve"> representing different emotions</w:t>
+      </w:r>
+    </w:p>
+    <w:p/>
+    <w:p>
+      <w:pPr>
+        <w:rPr>
+          <w:b/>
+          <w:bCs/>
+        </w:rPr>
+      </w:pPr>
+      <w:r>
+        <w:rPr>
+          <w:b/>
+          <w:bCs/>
+        </w:rPr>
+        <w:t>Graphical User Interface (GUI):</w:t>
+      </w:r>
+      <w:r>
+        <w:rPr>
+          <w:b/>
+          <w:bCs/>
+        </w:rPr>
+        <w:br/>
+      </w:r>
+    </w:p>
+    <w:p>
+      <w:r>
+        <w:t xml:space="preserve">A </w:t>
+      </w:r>
+      <w:proofErr w:type="spellStart"/>
+      <w:r>
+        <w:t>Tkinter</w:t>
+      </w:r>
+      <w:proofErr w:type="spellEnd"/>
+      <w:r>
+        <w:t>-based interface allows the user to:</w:t>
+      </w:r>
+    </w:p>
+    <w:p>
+      <w:r>
+        <w:t>Launch Supervised Mode (real-time webcam classification)</w:t>
+      </w:r>
+    </w:p>
+    <w:p>
+      <w:r>
+        <w:t>Launch Unsupervised Mode (clustering visualization)</w:t>
+      </w:r>
+    </w:p>
     <w:p>
       <w:pPr>
         <w:rPr>
@@ -1001,14 +3125,6 @@
       </w:r>
     </w:p>
     <w:p>
-      <w:pPr>
-        <w:pStyle w:val="NoSpacing"/>
-        <w:rPr>
-          <w:rStyle w:val="Heading1Char"/>
-          <w:b/>
-          <w:bCs/>
-        </w:rPr>
-      </w:pPr>
       <w:r>
         <w:t>This design ensures scalability, testability, and visual interpretability while maintaining user-friendly usability for non-technical users</w:t>
       </w:r>
@@ -1039,7 +3155,7 @@
                     <pic:cNvPicPr/>
                   </pic:nvPicPr>
                   <pic:blipFill>
-                    <a:blip r:embed="rId5"/>
+                    <a:blip r:embed="rId8"/>
                     <a:stretch>
                       <a:fillRect/>
                     </a:stretch>
@@ -1064,12 +3180,52 @@
       </w:r>
       <w:r>
         <w:rPr>
+          <w:b/>
+          <w:bCs/>
+        </w:rPr>
+        <w:t xml:space="preserve">Figure </w:t>
+      </w:r>
+      <w:r>
+        <w:rPr>
+          <w:b/>
+          <w:bCs/>
+        </w:rPr>
+        <w:t>1</w:t>
+      </w:r>
+      <w:r>
+        <w:rPr>
+          <w:b/>
+          <w:bCs/>
+        </w:rPr>
+        <w:t>:</w:t>
+      </w:r>
+      <w:r>
+        <w:t xml:space="preserve"> </w:t>
+      </w:r>
+      <w:r>
+        <w:t>Machine Learning Pipeline.</w:t>
+      </w:r>
+    </w:p>
+    <w:p>
+      <w:pPr>
+        <w:pStyle w:val="NoSpacing"/>
+        <w:rPr>
+          <w:rStyle w:val="Heading1Char"/>
+          <w:b/>
+          <w:bCs/>
+        </w:rPr>
+      </w:pPr>
+      <w:r>
+        <w:rPr>
           <w:sz w:val="32"/>
           <w:szCs w:val="32"/>
           <w:lang w:val="en-US"/>
         </w:rPr>
-        <w:br/>
-      </w:r>
+        <w:lastRenderedPageBreak/>
+        <w:br/>
+      </w:r>
+      <w:bookmarkStart w:id="8" w:name="_Toc194636341"/>
+      <w:bookmarkStart w:id="9" w:name="_Toc194638052"/>
       <w:r>
         <w:rPr>
           <w:rStyle w:val="Heading1Char"/>
@@ -1078,9 +3234,10 @@
           <w:sz w:val="44"/>
           <w:szCs w:val="44"/>
         </w:rPr>
-        <w:lastRenderedPageBreak/>
         <w:t>Result and Discussion</w:t>
       </w:r>
+      <w:bookmarkEnd w:id="8"/>
+      <w:bookmarkEnd w:id="9"/>
     </w:p>
     <w:p/>
     <w:p>
@@ -1150,8 +3307,6 @@
         <w:rPr>
           <w:b/>
           <w:bCs/>
-          <w:sz w:val="32"/>
-          <w:szCs w:val="32"/>
         </w:rPr>
       </w:pPr>
       <w:r>
@@ -1182,7 +3337,7 @@
                     <pic:cNvPicPr/>
                   </pic:nvPicPr>
                   <pic:blipFill>
-                    <a:blip r:embed="rId6">
+                    <a:blip r:embed="rId9">
                       <a:extLst>
                         <a:ext uri="{28A0092B-C50C-407E-A947-70E740481C1C}">
                           <a14:useLocalDpi xmlns:a14="http://schemas.microsoft.com/office/drawing/2010/main" val="0"/>
@@ -1218,26 +3373,60 @@
         </w:rPr>
         <w:br/>
       </w:r>
-    </w:p>
-    <w:p>
-      <w:r>
+      <w:r>
+        <w:rPr>
+          <w:b/>
+          <w:bCs/>
+        </w:rPr>
+        <w:t xml:space="preserve">Figure </w:t>
+      </w:r>
+      <w:r>
+        <w:rPr>
+          <w:b/>
+          <w:bCs/>
+        </w:rPr>
+        <w:t>2</w:t>
+      </w:r>
+      <w:r>
+        <w:rPr>
+          <w:b/>
+          <w:bCs/>
+        </w:rPr>
+        <w:t>:</w:t>
+      </w:r>
+      <w:r>
+        <w:t xml:space="preserve"> CNN Model Accuracy Curve – Training vs Validation</w:t>
+      </w:r>
+    </w:p>
+    <w:p>
+      <w:pPr>
         <w:rPr>
           <w:b/>
           <w:bCs/>
           <w:sz w:val="32"/>
           <w:szCs w:val="32"/>
         </w:rPr>
+      </w:pPr>
+    </w:p>
+    <w:p>
+      <w:r>
+        <w:rPr>
+          <w:b/>
+          <w:bCs/>
+          <w:sz w:val="32"/>
+          <w:szCs w:val="32"/>
+        </w:rPr>
         <w:t xml:space="preserve"> </w:t>
       </w:r>
       <w:r>
         <w:t>T</w:t>
       </w:r>
       <w:r>
-        <w:t xml:space="preserve">his graph of CNN model accuracy surges a learning relevant feature without overfitting. From the graph above, the epochs shows that the training set is having a large amount of intra class variation making it harder to fit. Relatively small number of an epoch so the model hasn't overfitted yet. More conventional layers could be tested do too and upward consistent trajectory of both curves indicating healthy convergence however to improve the result, hyperparameters tuning could be a solution such as changing learning rate to yield better generalisation, using a large all pre augmented data set could boost the performance especially for classes like disgust. The CNN </w:t>
+        <w:t xml:space="preserve">his graph of CNN model accuracy surges a learning relevant feature without overfitting. From the graph above, the epochs shows that the training set is having a large amount of intra class variation making it harder to fit. Relatively small number of an epoch so the model hasn't overfitted yet. More conventional layers could be tested do too and upward consistent trajectory of both curves indicating healthy convergence however to improve the result, hyperparameters tuning could be a solution such as </w:t>
       </w:r>
       <w:r>
         <w:lastRenderedPageBreak/>
-        <w:t>model was trained over 10 epochs using grayscale official emotion images of size 48X48 from data set to classify Fisher expression into seven emotion that is happy, disgust, angry, fear, sad and neutral, surprise. This performance during the training track by accuracy metrics on both training and validation data set.</w:t>
+        <w:t>changing learning rate to yield better generalisation, using a large all pre augmented data set could boost the performance especially for classes like disgust. The CNN model was trained over 10 epochs using grayscale official emotion images of size 48X48 from data set to classify Fisher expression into seven emotion that is happy, disgust, angry, fear, sad and neutral, surprise. This performance during the training track by accuracy metrics on both training and validation data set.</w:t>
       </w:r>
     </w:p>
     <w:p>
@@ -1295,6 +3484,8 @@
         <w:t>)</w:t>
       </w:r>
     </w:p>
+    <w:p/>
+    <w:p/>
     <w:p>
       <w:pPr>
         <w:rPr>
@@ -1305,19 +3496,101 @@
           <w:lang w:val="en-US"/>
         </w:rPr>
       </w:pPr>
-    </w:p>
-    <w:p>
-      <w:r>
-        <w:rPr>
-          <w:b/>
-          <w:bCs/>
+      <w:r>
+        <w:rPr>
+          <w:b/>
+          <w:bCs/>
+          <w:noProof/>
           <w:sz w:val="32"/>
           <w:szCs w:val="32"/>
           <w:lang w:val="en-US"/>
         </w:rPr>
-        <w:br/>
-      </w:r>
-      <w:bookmarkStart w:id="2" w:name="_Toc194575396"/>
+        <w:drawing>
+          <wp:inline distT="0" distB="0" distL="0" distR="0" wp14:anchorId="62988315" wp14:editId="3BC2EA4A">
+            <wp:extent cx="5731510" cy="3439160"/>
+            <wp:effectExtent l="0" t="0" r="0" b="2540"/>
+            <wp:docPr id="1823704036" name="Picture 3" descr="A graph with many colored dots&#10;&#10;AI-generated content may be incorrect."/>
+            <wp:cNvGraphicFramePr>
+              <a:graphicFrameLocks xmlns:a="http://schemas.openxmlformats.org/drawingml/2006/main" noChangeAspect="1"/>
+            </wp:cNvGraphicFramePr>
+            <a:graphic xmlns:a="http://schemas.openxmlformats.org/drawingml/2006/main">
+              <a:graphicData uri="http://schemas.openxmlformats.org/drawingml/2006/picture">
+                <pic:pic xmlns:pic="http://schemas.openxmlformats.org/drawingml/2006/picture">
+                  <pic:nvPicPr>
+                    <pic:cNvPr id="1823704036" name="Picture 3" descr="A graph with many colored dots&#10;&#10;AI-generated content may be incorrect."/>
+                    <pic:cNvPicPr/>
+                  </pic:nvPicPr>
+                  <pic:blipFill>
+                    <a:blip r:embed="rId10">
+                      <a:extLst>
+                        <a:ext uri="{28A0092B-C50C-407E-A947-70E740481C1C}">
+                          <a14:useLocalDpi xmlns:a14="http://schemas.microsoft.com/office/drawing/2010/main" val="0"/>
+                        </a:ext>
+                      </a:extLst>
+                    </a:blip>
+                    <a:stretch>
+                      <a:fillRect/>
+                    </a:stretch>
+                  </pic:blipFill>
+                  <pic:spPr>
+                    <a:xfrm>
+                      <a:off x="0" y="0"/>
+                      <a:ext cx="5731510" cy="3439160"/>
+                    </a:xfrm>
+                    <a:prstGeom prst="rect">
+                      <a:avLst/>
+                    </a:prstGeom>
+                  </pic:spPr>
+                </pic:pic>
+              </a:graphicData>
+            </a:graphic>
+          </wp:inline>
+        </w:drawing>
+      </w:r>
+    </w:p>
+    <w:p>
+      <w:r>
+        <w:rPr>
+          <w:b/>
+          <w:bCs/>
+        </w:rPr>
+        <w:t xml:space="preserve">Figure </w:t>
+      </w:r>
+      <w:r>
+        <w:rPr>
+          <w:b/>
+          <w:bCs/>
+        </w:rPr>
+        <w:t>3</w:t>
+      </w:r>
+      <w:r>
+        <w:rPr>
+          <w:b/>
+          <w:bCs/>
+        </w:rPr>
+        <w:t>:</w:t>
+      </w:r>
+      <w:r>
+        <w:t xml:space="preserve"> Facial</w:t>
+      </w:r>
+      <w:r>
+        <w:t xml:space="preserve"> Emotion Clustering using PCA and K-Means – Each color represents a different emotion class.</w:t>
+      </w:r>
+    </w:p>
+    <w:p>
+      <w:r>
+        <w:rPr>
+          <w:b/>
+          <w:bCs/>
+          <w:sz w:val="32"/>
+          <w:szCs w:val="32"/>
+          <w:lang w:val="en-US"/>
+        </w:rPr>
+        <w:br/>
+      </w:r>
+      <w:bookmarkStart w:id="10" w:name="_Toc194575396"/>
+      <w:bookmarkStart w:id="11" w:name="_Toc194636342"/>
+      <w:bookmarkStart w:id="12" w:name="_Toc194638053"/>
       <w:r>
         <w:rPr>
           <w:rStyle w:val="Heading1Char"/>
@@ -1328,7 +3601,9 @@
         </w:rPr>
         <w:t>Conclusion and Future Work</w:t>
       </w:r>
-      <w:bookmarkEnd w:id="2"/>
+      <w:bookmarkEnd w:id="10"/>
+      <w:bookmarkEnd w:id="11"/>
+      <w:bookmarkEnd w:id="12"/>
       <w:r>
         <w:rPr>
           <w:lang w:val="en-US"/>
@@ -1387,7 +3662,11 @@
         <w:t>,</w:t>
       </w:r>
       <w:r>
-        <w:t xml:space="preserve"> dimension issues importation and integration of the data set into the right path document to be able to easily read by the computer,</w:t>
+        <w:t xml:space="preserve"> dimension issues importation and </w:t>
+      </w:r>
+      <w:r>
+        <w:lastRenderedPageBreak/>
+        <w:t>integration of the data set into the right path document to be able to easily read by the computer,</w:t>
       </w:r>
       <w:r>
         <w:t xml:space="preserve"> </w:t>
@@ -1523,7 +3802,6 @@
         <w:rPr>
           <w:lang w:val="en-US"/>
         </w:rPr>
-        <w:lastRenderedPageBreak/>
         <w:br/>
       </w:r>
     </w:p>
@@ -1540,7 +3818,9 @@
           <w:lang w:eastAsia="en-GB"/>
         </w:rPr>
       </w:pPr>
-      <w:bookmarkStart w:id="3" w:name="_Toc194575397"/>
+      <w:bookmarkStart w:id="13" w:name="_Toc194575397"/>
+      <w:bookmarkStart w:id="14" w:name="_Toc194636343"/>
+      <w:bookmarkStart w:id="15" w:name="_Toc194638054"/>
       <w:r>
         <w:rPr>
           <w:rFonts w:eastAsia="Times New Roman"/>
@@ -1552,7 +3832,9 @@
         </w:rPr>
         <w:t>References</w:t>
       </w:r>
-      <w:bookmarkEnd w:id="3"/>
+      <w:bookmarkEnd w:id="13"/>
+      <w:bookmarkEnd w:id="14"/>
+      <w:bookmarkEnd w:id="15"/>
     </w:p>
     <w:p>
       <w:pPr>
@@ -1613,6 +3895,250 @@
     </w:p>
     <w:p>
       <w:pPr>
+        <w:pStyle w:val="p1"/>
+        <w:numPr>
+          <w:ilvl w:val="0"/>
+          <w:numId w:val="1"/>
+        </w:numPr>
+      </w:pPr>
+      <w:proofErr w:type="spellStart"/>
+      <w:r>
+        <w:rPr>
+          <w:rFonts w:asciiTheme="minorHAnsi" w:eastAsiaTheme="minorHAnsi" w:hAnsiTheme="minorHAnsi" w:cstheme="minorBidi"/>
+          <w:kern w:val="2"/>
+          <w:lang w:eastAsia="en-US"/>
+          <w14:ligatures w14:val="standardContextual"/>
+        </w:rPr>
+        <w:t>Kotsiantis</w:t>
+      </w:r>
+      <w:proofErr w:type="spellEnd"/>
+      <w:r>
+        <w:rPr>
+          <w:rFonts w:asciiTheme="minorHAnsi" w:eastAsiaTheme="minorHAnsi" w:hAnsiTheme="minorHAnsi" w:cstheme="minorBidi"/>
+          <w:kern w:val="2"/>
+          <w:lang w:eastAsia="en-US"/>
+          <w14:ligatures w14:val="standardContextual"/>
+        </w:rPr>
+        <w:t xml:space="preserve">, S. B., </w:t>
+      </w:r>
+      <w:proofErr w:type="spellStart"/>
+      <w:r>
+        <w:rPr>
+          <w:rFonts w:asciiTheme="minorHAnsi" w:eastAsiaTheme="minorHAnsi" w:hAnsiTheme="minorHAnsi" w:cstheme="minorBidi"/>
+          <w:kern w:val="2"/>
+          <w:lang w:eastAsia="en-US"/>
+          <w14:ligatures w14:val="standardContextual"/>
+        </w:rPr>
+        <w:t>Zaharakis</w:t>
+      </w:r>
+      <w:proofErr w:type="spellEnd"/>
+      <w:r>
+        <w:rPr>
+          <w:rFonts w:asciiTheme="minorHAnsi" w:eastAsiaTheme="minorHAnsi" w:hAnsiTheme="minorHAnsi" w:cstheme="minorBidi"/>
+          <w:kern w:val="2"/>
+          <w:lang w:eastAsia="en-US"/>
+          <w14:ligatures w14:val="standardContextual"/>
+        </w:rPr>
+        <w:t xml:space="preserve">, I., &amp; </w:t>
+      </w:r>
+      <w:proofErr w:type="spellStart"/>
+      <w:r>
+        <w:rPr>
+          <w:rFonts w:asciiTheme="minorHAnsi" w:eastAsiaTheme="minorHAnsi" w:hAnsiTheme="minorHAnsi" w:cstheme="minorBidi"/>
+          <w:kern w:val="2"/>
+          <w:lang w:eastAsia="en-US"/>
+          <w14:ligatures w14:val="standardContextual"/>
+        </w:rPr>
+        <w:t>Pintelas</w:t>
+      </w:r>
+      <w:proofErr w:type="spellEnd"/>
+      <w:r>
+        <w:rPr>
+          <w:rFonts w:asciiTheme="minorHAnsi" w:eastAsiaTheme="minorHAnsi" w:hAnsiTheme="minorHAnsi" w:cstheme="minorBidi"/>
+          <w:kern w:val="2"/>
+          <w:lang w:eastAsia="en-US"/>
+          <w14:ligatures w14:val="standardContextual"/>
+        </w:rPr>
+        <w:t>, P. (2007</w:t>
+      </w:r>
+      <w:proofErr w:type="gramStart"/>
+      <w:r>
+        <w:rPr>
+          <w:rFonts w:asciiTheme="minorHAnsi" w:eastAsiaTheme="minorHAnsi" w:hAnsiTheme="minorHAnsi" w:cstheme="minorBidi"/>
+          <w:kern w:val="2"/>
+          <w:lang w:eastAsia="en-US"/>
+          <w14:ligatures w14:val="standardContextual"/>
+        </w:rPr>
+        <w:t>).Supervised</w:t>
+      </w:r>
+      <w:proofErr w:type="gramEnd"/>
+      <w:r>
+        <w:rPr>
+          <w:rFonts w:asciiTheme="minorHAnsi" w:eastAsiaTheme="minorHAnsi" w:hAnsiTheme="minorHAnsi" w:cstheme="minorBidi"/>
+          <w:kern w:val="2"/>
+          <w:lang w:eastAsia="en-US"/>
+          <w14:ligatures w14:val="standardContextual"/>
+        </w:rPr>
+        <w:t xml:space="preserve"> Machine</w:t>
+      </w:r>
+      <w:r>
+        <w:rPr>
+          <w:i/>
+          <w:iCs/>
+        </w:rPr>
+        <w:t xml:space="preserve"> </w:t>
+      </w:r>
+      <w:r>
+        <w:rPr>
+          <w:rFonts w:asciiTheme="minorHAnsi" w:eastAsiaTheme="minorHAnsi" w:hAnsiTheme="minorHAnsi" w:cstheme="minorBidi"/>
+          <w:kern w:val="2"/>
+          <w:lang w:eastAsia="en-US"/>
+          <w14:ligatures w14:val="standardContextual"/>
+        </w:rPr>
+        <w:t>Learning: A Review of Classification Techniques. Emerging Artificial Intelligence Applications in Computer Engineering, 160, 3–</w:t>
+      </w:r>
+      <w:r>
+        <w:rPr>
+          <w:rFonts w:asciiTheme="minorHAnsi" w:eastAsiaTheme="minorHAnsi" w:hAnsiTheme="minorHAnsi" w:cstheme="minorBidi"/>
+          <w:kern w:val="2"/>
+          <w:lang w:eastAsia="en-US"/>
+          <w14:ligatures w14:val="standardContextual"/>
+        </w:rPr>
+        <w:t>24. Useful</w:t>
+      </w:r>
+      <w:r>
+        <w:rPr>
+          <w:rFonts w:asciiTheme="minorHAnsi" w:eastAsiaTheme="minorHAnsi" w:hAnsiTheme="minorHAnsi" w:cstheme="minorBidi"/>
+          <w:kern w:val="2"/>
+          <w:lang w:eastAsia="en-US"/>
+          <w14:ligatures w14:val="standardContextual"/>
+        </w:rPr>
+        <w:t xml:space="preserve"> to justify the choice of supervised learning models. </w:t>
+      </w:r>
+      <w:hyperlink r:id="rId11" w:history="1">
+        <w:r>
+          <w:rPr>
+            <w:rFonts w:asciiTheme="minorHAnsi" w:eastAsiaTheme="minorHAnsi" w:hAnsiTheme="minorHAnsi" w:cstheme="minorBidi"/>
+            <w:kern w:val="2"/>
+            <w:lang w:eastAsia="en-US"/>
+            <w14:ligatures w14:val="standardContextual"/>
+          </w:rPr>
+          <w:t>https://doi.org/10.3233/978-1-5860</w:t>
+        </w:r>
+        <w:r>
+          <w:rPr>
+            <w:rFonts w:asciiTheme="minorHAnsi" w:eastAsiaTheme="minorHAnsi" w:hAnsiTheme="minorHAnsi" w:cstheme="minorBidi"/>
+            <w:kern w:val="2"/>
+            <w:lang w:eastAsia="en-US"/>
+            <w14:ligatures w14:val="standardContextual"/>
+          </w:rPr>
+          <w:t>3</w:t>
+        </w:r>
+        <w:r>
+          <w:rPr>
+            <w:rFonts w:asciiTheme="minorHAnsi" w:eastAsiaTheme="minorHAnsi" w:hAnsiTheme="minorHAnsi" w:cstheme="minorBidi"/>
+            <w:kern w:val="2"/>
+            <w:lang w:eastAsia="en-US"/>
+            <w14:ligatures w14:val="standardContextual"/>
+          </w:rPr>
+          <w:t>-818-3-3</w:t>
+        </w:r>
+      </w:hyperlink>
+    </w:p>
+    <w:p>
+      <w:pPr>
+        <w:pStyle w:val="p1"/>
+        <w:numPr>
+          <w:ilvl w:val="0"/>
+          <w:numId w:val="1"/>
+        </w:numPr>
+        <w:rPr>
+          <w:rFonts w:asciiTheme="minorHAnsi" w:eastAsiaTheme="minorHAnsi" w:hAnsiTheme="minorHAnsi" w:cstheme="minorBidi"/>
+          <w:kern w:val="2"/>
+          <w:lang w:eastAsia="en-US"/>
+          <w14:ligatures w14:val="standardContextual"/>
+        </w:rPr>
+      </w:pPr>
+      <w:r>
+        <w:rPr>
+          <w:rFonts w:asciiTheme="minorHAnsi" w:eastAsiaTheme="minorHAnsi" w:hAnsiTheme="minorHAnsi" w:cstheme="minorBidi"/>
+          <w:kern w:val="2"/>
+          <w:lang w:eastAsia="en-US"/>
+          <w14:ligatures w14:val="standardContextual"/>
+        </w:rPr>
+        <w:t>Tan, P. N., Steinbach, M., &amp; Kumar, V. (2018</w:t>
+      </w:r>
+      <w:proofErr w:type="gramStart"/>
+      <w:r>
+        <w:rPr>
+          <w:rFonts w:asciiTheme="minorHAnsi" w:eastAsiaTheme="minorHAnsi" w:hAnsiTheme="minorHAnsi" w:cstheme="minorBidi"/>
+          <w:kern w:val="2"/>
+          <w:lang w:eastAsia="en-US"/>
+          <w14:ligatures w14:val="standardContextual"/>
+        </w:rPr>
+        <w:t>).Introduction</w:t>
+      </w:r>
+      <w:proofErr w:type="gramEnd"/>
+      <w:r>
+        <w:rPr>
+          <w:rFonts w:asciiTheme="minorHAnsi" w:eastAsiaTheme="minorHAnsi" w:hAnsiTheme="minorHAnsi" w:cstheme="minorBidi"/>
+          <w:kern w:val="2"/>
+          <w:lang w:eastAsia="en-US"/>
+          <w14:ligatures w14:val="standardContextual"/>
+        </w:rPr>
+        <w:t xml:space="preserve"> to Data Mining (2nd ed.). Pearson.</w:t>
+      </w:r>
+    </w:p>
+    <w:p>
+      <w:pPr>
+        <w:pStyle w:val="p1"/>
+        <w:numPr>
+          <w:ilvl w:val="0"/>
+          <w:numId w:val="1"/>
+        </w:numPr>
+        <w:rPr>
+          <w:rFonts w:asciiTheme="minorHAnsi" w:eastAsiaTheme="minorHAnsi" w:hAnsiTheme="minorHAnsi" w:cstheme="minorBidi"/>
+          <w:kern w:val="2"/>
+          <w:lang w:eastAsia="en-US"/>
+          <w14:ligatures w14:val="standardContextual"/>
+        </w:rPr>
+      </w:pPr>
+      <w:r>
+        <w:rPr>
+          <w:rFonts w:asciiTheme="minorHAnsi" w:eastAsiaTheme="minorHAnsi" w:hAnsiTheme="minorHAnsi" w:cstheme="minorBidi"/>
+          <w:kern w:val="2"/>
+          <w:lang w:eastAsia="en-US"/>
+          <w14:ligatures w14:val="standardContextual"/>
+        </w:rPr>
+        <w:t>Ekman, P. (1999</w:t>
+      </w:r>
+      <w:r>
+        <w:rPr>
+          <w:rFonts w:asciiTheme="minorHAnsi" w:eastAsiaTheme="minorHAnsi" w:hAnsiTheme="minorHAnsi" w:cstheme="minorBidi"/>
+          <w:kern w:val="2"/>
+          <w:lang w:eastAsia="en-US"/>
+          <w14:ligatures w14:val="standardContextual"/>
+        </w:rPr>
+        <w:t>). Basic</w:t>
+      </w:r>
+      <w:r>
+        <w:rPr>
+          <w:rFonts w:asciiTheme="minorHAnsi" w:eastAsiaTheme="minorHAnsi" w:hAnsiTheme="minorHAnsi" w:cstheme="minorBidi"/>
+          <w:kern w:val="2"/>
+          <w:lang w:eastAsia="en-US"/>
+          <w14:ligatures w14:val="standardContextual"/>
+        </w:rPr>
+        <w:t xml:space="preserve"> </w:t>
+      </w:r>
+      <w:r>
+        <w:rPr>
+          <w:rFonts w:eastAsiaTheme="minorHAnsi"/>
+        </w:rPr>
+        <w:t>Emotions. In T. Dalgleish &amp; M. Power (Eds.), Handbook of Cognition and Emotion (pp. 45–60). Wiley.</w:t>
+      </w:r>
+    </w:p>
+    <w:p>
+      <w:pPr>
         <w:pStyle w:val="Heading1"/>
         <w:rPr>
           <w:rFonts w:eastAsiaTheme="minorHAnsi"/>
@@ -1622,7 +4148,9 @@
           <w:szCs w:val="44"/>
         </w:rPr>
       </w:pPr>
-      <w:bookmarkStart w:id="4" w:name="_Toc194575398"/>
+      <w:bookmarkStart w:id="16" w:name="_Toc194575398"/>
+      <w:bookmarkStart w:id="17" w:name="_Toc194636344"/>
+      <w:bookmarkStart w:id="18" w:name="_Toc194638055"/>
       <w:r>
         <w:rPr>
           <w:rFonts w:eastAsiaTheme="minorHAnsi"/>
@@ -1631,9 +4159,12 @@
           <w:sz w:val="44"/>
           <w:szCs w:val="44"/>
         </w:rPr>
+        <w:lastRenderedPageBreak/>
         <w:t>Appendices</w:t>
       </w:r>
-      <w:bookmarkEnd w:id="4"/>
+      <w:bookmarkEnd w:id="16"/>
+      <w:bookmarkEnd w:id="17"/>
+      <w:bookmarkEnd w:id="18"/>
     </w:p>
     <w:p>
       <w:pPr>
@@ -1644,7 +4175,7 @@
         <w:spacing w:before="100" w:beforeAutospacing="1" w:after="100" w:afterAutospacing="1"/>
       </w:pPr>
       <w:r>
-        <w:t>Sample code snippets (see GitHub)</w:t>
+        <w:t>Cluster plot visualization screenshots</w:t>
       </w:r>
     </w:p>
     <w:p>
@@ -1656,9 +4187,41 @@
         <w:spacing w:before="100" w:beforeAutospacing="1" w:after="100" w:afterAutospacing="1"/>
       </w:pPr>
       <w:r>
-        <w:t>Cluster plot visualization screenshots</w:t>
-      </w:r>
-    </w:p>
+        <w:t>Link to GitHub project: [</w:t>
+      </w:r>
+      <w:bookmarkStart w:id="19" w:name="OLE_LINK1"/>
+      <w:r>
+        <w:fldChar w:fldCharType="begin"/>
+      </w:r>
+      <w:r>
+        <w:instrText>HYPERLINK "https://github.com/ByEmG/F.E-version-2-"</w:instrText>
+      </w:r>
+      <w:r>
+        <w:fldChar w:fldCharType="separate"/>
+      </w:r>
+      <w:r>
+        <w:rPr>
+          <w:rStyle w:val="Hyperlink"/>
+        </w:rPr>
+        <w:t>https://github.com/ByEmG/F.E-ve</w:t>
+      </w:r>
+      <w:r>
+        <w:rPr>
+          <w:rStyle w:val="Hyperlink"/>
+        </w:rPr>
+        <w:t>r</w:t>
+      </w:r>
+      <w:r>
+        <w:rPr>
+          <w:rStyle w:val="Hyperlink"/>
+        </w:rPr>
+        <w:t>sion-2-]</w:t>
+      </w:r>
+      <w:r>
+        <w:fldChar w:fldCharType="end"/>
+      </w:r>
+    </w:p>
+    <w:bookmarkEnd w:id="19"/>
     <w:p>
       <w:pPr>
         <w:numPr>
@@ -1668,20 +4231,29 @@
         <w:spacing w:before="100" w:beforeAutospacing="1" w:after="100" w:afterAutospacing="1"/>
       </w:pPr>
       <w:r>
-        <w:t>Link to GitHub project: [https://github.com/ByEmG/F.E-version-2-]</w:t>
-      </w:r>
-    </w:p>
-    <w:p>
-      <w:pPr>
-        <w:numPr>
-          <w:ilvl w:val="0"/>
-          <w:numId w:val="2"/>
-        </w:numPr>
+        <w:t>Link to video demo: [</w:t>
+      </w:r>
+      <w:hyperlink r:id="rId12" w:history="1">
+        <w:r>
+          <w:rPr>
+            <w:rStyle w:val="Hyperlink"/>
+          </w:rPr>
+          <w:t>https://drive.google.com/file/d/1CZ6x6N809iPbfUb_zXE2p-MF4UUj4y0g/view?usp=sharing</w:t>
+        </w:r>
+      </w:hyperlink>
+      <w:r>
+        <w:t>]</w:t>
+      </w:r>
+    </w:p>
+    <w:p>
+      <w:pPr>
         <w:spacing w:before="100" w:beforeAutospacing="1" w:after="100" w:afterAutospacing="1"/>
       </w:pPr>
-      <w:r>
-        <w:t>Link to video demo: [To be added before submission]</w:t>
-      </w:r>
+    </w:p>
+    <w:p>
+      <w:pPr>
+        <w:spacing w:before="100" w:beforeAutospacing="1" w:after="100" w:afterAutospacing="1"/>
+      </w:pPr>
     </w:p>
     <w:p>
       <w:pPr>
@@ -1693,12 +4265,159 @@
           <w14:ligatures w14:val="none"/>
         </w:rPr>
       </w:pPr>
+      <w:r>
+        <w:rPr>
+          <w:rFonts w:ascii="Times New Roman" w:eastAsia="Times New Roman" w:hAnsi="Times New Roman" w:cs="Times New Roman"/>
+          <w:noProof/>
+          <w:color w:val="000000"/>
+          <w:kern w:val="0"/>
+          <w:lang w:eastAsia="en-GB"/>
+        </w:rPr>
+        <w:drawing>
+          <wp:inline distT="0" distB="0" distL="0" distR="0" wp14:anchorId="08403920" wp14:editId="6CD87AD9">
+            <wp:extent cx="5731510" cy="2555240"/>
+            <wp:effectExtent l="0" t="0" r="0" b="0"/>
+            <wp:docPr id="1653157894" name="Picture 1" descr="A screen shot of a computer program&#10;&#10;AI-generated content may be incorrect."/>
+            <wp:cNvGraphicFramePr>
+              <a:graphicFrameLocks xmlns:a="http://schemas.openxmlformats.org/drawingml/2006/main" noChangeAspect="1"/>
+            </wp:cNvGraphicFramePr>
+            <a:graphic xmlns:a="http://schemas.openxmlformats.org/drawingml/2006/main">
+              <a:graphicData uri="http://schemas.openxmlformats.org/drawingml/2006/picture">
+                <pic:pic xmlns:pic="http://schemas.openxmlformats.org/drawingml/2006/picture">
+                  <pic:nvPicPr>
+                    <pic:cNvPr id="1653157894" name="Picture 1" descr="A screen shot of a computer program&#10;&#10;AI-generated content may be incorrect."/>
+                    <pic:cNvPicPr/>
+                  </pic:nvPicPr>
+                  <pic:blipFill>
+                    <a:blip r:embed="rId13" cstate="print">
+                      <a:extLst>
+                        <a:ext uri="{28A0092B-C50C-407E-A947-70E740481C1C}">
+                          <a14:useLocalDpi xmlns:a14="http://schemas.microsoft.com/office/drawing/2010/main" val="0"/>
+                        </a:ext>
+                      </a:extLst>
+                    </a:blip>
+                    <a:stretch>
+                      <a:fillRect/>
+                    </a:stretch>
+                  </pic:blipFill>
+                  <pic:spPr>
+                    <a:xfrm>
+                      <a:off x="0" y="0"/>
+                      <a:ext cx="5731510" cy="2555240"/>
+                    </a:xfrm>
+                    <a:prstGeom prst="rect">
+                      <a:avLst/>
+                    </a:prstGeom>
+                  </pic:spPr>
+                </pic:pic>
+              </a:graphicData>
+            </a:graphic>
+          </wp:inline>
+        </w:drawing>
+      </w:r>
+    </w:p>
+    <w:p>
+      <w:pPr>
+        <w:rPr>
+          <w:rFonts w:ascii="Times New Roman" w:eastAsia="Times New Roman" w:hAnsi="Times New Roman" w:cs="Times New Roman"/>
+          <w:color w:val="000000"/>
+          <w:kern w:val="0"/>
+          <w:lang w:eastAsia="en-GB"/>
+          <w14:ligatures w14:val="none"/>
+        </w:rPr>
+      </w:pPr>
+    </w:p>
+    <w:p>
+      <w:pPr>
+        <w:rPr>
+          <w:rFonts w:ascii="Times New Roman" w:eastAsia="Times New Roman" w:hAnsi="Times New Roman" w:cs="Times New Roman"/>
+          <w:color w:val="000000"/>
+          <w:kern w:val="0"/>
+          <w:lang w:eastAsia="en-GB"/>
+          <w14:ligatures w14:val="none"/>
+        </w:rPr>
+      </w:pPr>
+    </w:p>
+    <w:p>
+      <w:r>
+        <w:t>This CNN model was trained on 48x48 grayscale images using FER2013 data. The architecture includes two convolutional layers, followed by flattening and dense layers for classification.</w:t>
+      </w:r>
     </w:p>
     <w:p/>
+    <w:p/>
+    <w:p/>
+    <w:p/>
+    <w:p>
+      <w:r>
+        <w:rPr>
+          <w:noProof/>
+        </w:rPr>
+        <w:lastRenderedPageBreak/>
+        <w:drawing>
+          <wp:inline distT="0" distB="0" distL="0" distR="0" wp14:anchorId="2E11991F" wp14:editId="3BB6BF5F">
+            <wp:extent cx="5731510" cy="3688080"/>
+            <wp:effectExtent l="0" t="0" r="0" b="0"/>
+            <wp:docPr id="596927297" name="Picture 2" descr="A screenshot of a computer screen&#10;&#10;AI-generated content may be incorrect."/>
+            <wp:cNvGraphicFramePr>
+              <a:graphicFrameLocks xmlns:a="http://schemas.openxmlformats.org/drawingml/2006/main" noChangeAspect="1"/>
+            </wp:cNvGraphicFramePr>
+            <a:graphic xmlns:a="http://schemas.openxmlformats.org/drawingml/2006/main">
+              <a:graphicData uri="http://schemas.openxmlformats.org/drawingml/2006/picture">
+                <pic:pic xmlns:pic="http://schemas.openxmlformats.org/drawingml/2006/picture">
+                  <pic:nvPicPr>
+                    <pic:cNvPr id="596927297" name="Picture 2" descr="A screenshot of a computer screen&#10;&#10;AI-generated content may be incorrect."/>
+                    <pic:cNvPicPr/>
+                  </pic:nvPicPr>
+                  <pic:blipFill>
+                    <a:blip r:embed="rId14" cstate="print">
+                      <a:extLst>
+                        <a:ext uri="{28A0092B-C50C-407E-A947-70E740481C1C}">
+                          <a14:useLocalDpi xmlns:a14="http://schemas.microsoft.com/office/drawing/2010/main" val="0"/>
+                        </a:ext>
+                      </a:extLst>
+                    </a:blip>
+                    <a:stretch>
+                      <a:fillRect/>
+                    </a:stretch>
+                  </pic:blipFill>
+                  <pic:spPr>
+                    <a:xfrm>
+                      <a:off x="0" y="0"/>
+                      <a:ext cx="5731510" cy="3688080"/>
+                    </a:xfrm>
+                    <a:prstGeom prst="rect">
+                      <a:avLst/>
+                    </a:prstGeom>
+                  </pic:spPr>
+                </pic:pic>
+              </a:graphicData>
+            </a:graphic>
+          </wp:inline>
+        </w:drawing>
+      </w:r>
+    </w:p>
+    <w:p/>
+    <w:p/>
+    <w:p/>
+    <w:p>
+      <w:r>
+        <w:t xml:space="preserve">This code applies Principal Component Analysis (PCA) to reduce image data to two dimensions, allowing visualization of the data structure. </w:t>
+      </w:r>
+      <w:proofErr w:type="spellStart"/>
+      <w:r>
+        <w:t>KMeans</w:t>
+      </w:r>
+      <w:proofErr w:type="spellEnd"/>
+      <w:r>
+        <w:t xml:space="preserve"> clustering then identifies emotion-based groupings, and each cluster is assigned an emotion label.</w:t>
+      </w:r>
+    </w:p>
     <w:sectPr>
       <w:pgSz w:w="11906" w:h="16838"/>
       <w:pgMar w:top="1440" w:right="1440" w:bottom="1440" w:left="1440" w:header="708" w:footer="708" w:gutter="0"/>
+      <w:pgNumType w:start="0"/>
       <w:cols w:space="708"/>
+      <w:titlePg/>
       <w:docGrid w:linePitch="360"/>
     </w:sectPr>
   </w:body>
@@ -2906,6 +5625,7 @@
   </w:style>
   <w:style w:type="paragraph" w:styleId="NoSpacing">
     <w:name w:val="No Spacing"/>
+    <w:link w:val="NoSpacingChar"/>
     <w:uiPriority w:val="1"/>
     <w:qFormat/>
     <w:rsid w:val="005A1733"/>
@@ -2927,6 +5647,275 @@
     <w:name w:val="apple-converted-space"/>
     <w:basedOn w:val="DefaultParagraphFont"/>
     <w:rsid w:val="005A1733"/>
+  </w:style>
+  <w:style w:type="paragraph" w:styleId="TOCHeading">
+    <w:name w:val="TOC Heading"/>
+    <w:basedOn w:val="Heading1"/>
+    <w:next w:val="Normal"/>
+    <w:uiPriority w:val="39"/>
+    <w:unhideWhenUsed/>
+    <w:qFormat/>
+    <w:rsid w:val="00E5465B"/>
+    <w:pPr>
+      <w:spacing w:before="480" w:after="0" w:line="276" w:lineRule="auto"/>
+      <w:outlineLvl w:val="9"/>
+    </w:pPr>
+    <w:rPr>
+      <w:b/>
+      <w:bCs/>
+      <w:kern w:val="0"/>
+      <w:sz w:val="28"/>
+      <w:szCs w:val="28"/>
+      <w:lang w:val="en-US"/>
+      <w14:ligatures w14:val="none"/>
+    </w:rPr>
+  </w:style>
+  <w:style w:type="paragraph" w:styleId="TOC1">
+    <w:name w:val="toc 1"/>
+    <w:basedOn w:val="Normal"/>
+    <w:next w:val="Normal"/>
+    <w:autoRedefine/>
+    <w:uiPriority w:val="39"/>
+    <w:unhideWhenUsed/>
+    <w:rsid w:val="00E5465B"/>
+    <w:pPr>
+      <w:spacing w:before="120"/>
+    </w:pPr>
+    <w:rPr>
+      <w:b/>
+      <w:bCs/>
+      <w:i/>
+      <w:iCs/>
+    </w:rPr>
+  </w:style>
+  <w:style w:type="character" w:styleId="Hyperlink">
+    <w:name w:val="Hyperlink"/>
+    <w:basedOn w:val="DefaultParagraphFont"/>
+    <w:uiPriority w:val="99"/>
+    <w:unhideWhenUsed/>
+    <w:rsid w:val="00E5465B"/>
+    <w:rPr>
+      <w:color w:val="467886" w:themeColor="hyperlink"/>
+      <w:u w:val="single"/>
+    </w:rPr>
+  </w:style>
+  <w:style w:type="paragraph" w:styleId="TOC2">
+    <w:name w:val="toc 2"/>
+    <w:basedOn w:val="Normal"/>
+    <w:next w:val="Normal"/>
+    <w:autoRedefine/>
+    <w:uiPriority w:val="39"/>
+    <w:semiHidden/>
+    <w:unhideWhenUsed/>
+    <w:rsid w:val="00E5465B"/>
+    <w:pPr>
+      <w:spacing w:before="120"/>
+      <w:ind w:left="240"/>
+    </w:pPr>
+    <w:rPr>
+      <w:b/>
+      <w:bCs/>
+      <w:sz w:val="22"/>
+      <w:szCs w:val="22"/>
+    </w:rPr>
+  </w:style>
+  <w:style w:type="paragraph" w:styleId="TOC3">
+    <w:name w:val="toc 3"/>
+    <w:basedOn w:val="Normal"/>
+    <w:next w:val="Normal"/>
+    <w:autoRedefine/>
+    <w:uiPriority w:val="39"/>
+    <w:semiHidden/>
+    <w:unhideWhenUsed/>
+    <w:rsid w:val="00E5465B"/>
+    <w:pPr>
+      <w:ind w:left="480"/>
+    </w:pPr>
+    <w:rPr>
+      <w:sz w:val="20"/>
+      <w:szCs w:val="20"/>
+    </w:rPr>
+  </w:style>
+  <w:style w:type="paragraph" w:styleId="TOC4">
+    <w:name w:val="toc 4"/>
+    <w:basedOn w:val="Normal"/>
+    <w:next w:val="Normal"/>
+    <w:autoRedefine/>
+    <w:uiPriority w:val="39"/>
+    <w:semiHidden/>
+    <w:unhideWhenUsed/>
+    <w:rsid w:val="00E5465B"/>
+    <w:pPr>
+      <w:ind w:left="720"/>
+    </w:pPr>
+    <w:rPr>
+      <w:sz w:val="20"/>
+      <w:szCs w:val="20"/>
+    </w:rPr>
+  </w:style>
+  <w:style w:type="paragraph" w:styleId="TOC5">
+    <w:name w:val="toc 5"/>
+    <w:basedOn w:val="Normal"/>
+    <w:next w:val="Normal"/>
+    <w:autoRedefine/>
+    <w:uiPriority w:val="39"/>
+    <w:semiHidden/>
+    <w:unhideWhenUsed/>
+    <w:rsid w:val="00E5465B"/>
+    <w:pPr>
+      <w:ind w:left="960"/>
+    </w:pPr>
+    <w:rPr>
+      <w:sz w:val="20"/>
+      <w:szCs w:val="20"/>
+    </w:rPr>
+  </w:style>
+  <w:style w:type="paragraph" w:styleId="TOC6">
+    <w:name w:val="toc 6"/>
+    <w:basedOn w:val="Normal"/>
+    <w:next w:val="Normal"/>
+    <w:autoRedefine/>
+    <w:uiPriority w:val="39"/>
+    <w:semiHidden/>
+    <w:unhideWhenUsed/>
+    <w:rsid w:val="00E5465B"/>
+    <w:pPr>
+      <w:ind w:left="1200"/>
+    </w:pPr>
+    <w:rPr>
+      <w:sz w:val="20"/>
+      <w:szCs w:val="20"/>
+    </w:rPr>
+  </w:style>
+  <w:style w:type="paragraph" w:styleId="TOC7">
+    <w:name w:val="toc 7"/>
+    <w:basedOn w:val="Normal"/>
+    <w:next w:val="Normal"/>
+    <w:autoRedefine/>
+    <w:uiPriority w:val="39"/>
+    <w:semiHidden/>
+    <w:unhideWhenUsed/>
+    <w:rsid w:val="00E5465B"/>
+    <w:pPr>
+      <w:ind w:left="1440"/>
+    </w:pPr>
+    <w:rPr>
+      <w:sz w:val="20"/>
+      <w:szCs w:val="20"/>
+    </w:rPr>
+  </w:style>
+  <w:style w:type="paragraph" w:styleId="TOC8">
+    <w:name w:val="toc 8"/>
+    <w:basedOn w:val="Normal"/>
+    <w:next w:val="Normal"/>
+    <w:autoRedefine/>
+    <w:uiPriority w:val="39"/>
+    <w:semiHidden/>
+    <w:unhideWhenUsed/>
+    <w:rsid w:val="00E5465B"/>
+    <w:pPr>
+      <w:ind w:left="1680"/>
+    </w:pPr>
+    <w:rPr>
+      <w:sz w:val="20"/>
+      <w:szCs w:val="20"/>
+    </w:rPr>
+  </w:style>
+  <w:style w:type="paragraph" w:styleId="TOC9">
+    <w:name w:val="toc 9"/>
+    <w:basedOn w:val="Normal"/>
+    <w:next w:val="Normal"/>
+    <w:autoRedefine/>
+    <w:uiPriority w:val="39"/>
+    <w:semiHidden/>
+    <w:unhideWhenUsed/>
+    <w:rsid w:val="00E5465B"/>
+    <w:pPr>
+      <w:ind w:left="1920"/>
+    </w:pPr>
+    <w:rPr>
+      <w:sz w:val="20"/>
+      <w:szCs w:val="20"/>
+    </w:rPr>
+  </w:style>
+  <w:style w:type="paragraph" w:styleId="Caption">
+    <w:name w:val="caption"/>
+    <w:basedOn w:val="Normal"/>
+    <w:next w:val="Normal"/>
+    <w:uiPriority w:val="35"/>
+    <w:semiHidden/>
+    <w:unhideWhenUsed/>
+    <w:qFormat/>
+    <w:rsid w:val="001E6D68"/>
+    <w:pPr>
+      <w:spacing w:after="200"/>
+    </w:pPr>
+    <w:rPr>
+      <w:i/>
+      <w:iCs/>
+      <w:color w:val="0E2841" w:themeColor="text2"/>
+      <w:sz w:val="18"/>
+      <w:szCs w:val="18"/>
+    </w:rPr>
+  </w:style>
+  <w:style w:type="character" w:styleId="UnresolvedMention">
+    <w:name w:val="Unresolved Mention"/>
+    <w:basedOn w:val="DefaultParagraphFont"/>
+    <w:uiPriority w:val="99"/>
+    <w:semiHidden/>
+    <w:unhideWhenUsed/>
+    <w:rsid w:val="005E244A"/>
+    <w:rPr>
+      <w:color w:val="605E5C"/>
+      <w:shd w:val="clear" w:color="auto" w:fill="E1DFDD"/>
+    </w:rPr>
+  </w:style>
+  <w:style w:type="character" w:styleId="FollowedHyperlink">
+    <w:name w:val="FollowedHyperlink"/>
+    <w:basedOn w:val="DefaultParagraphFont"/>
+    <w:uiPriority w:val="99"/>
+    <w:semiHidden/>
+    <w:unhideWhenUsed/>
+    <w:rsid w:val="005E244A"/>
+    <w:rPr>
+      <w:color w:val="96607D" w:themeColor="followedHyperlink"/>
+      <w:u w:val="single"/>
+    </w:rPr>
+  </w:style>
+  <w:style w:type="paragraph" w:customStyle="1" w:styleId="p1">
+    <w:name w:val="p1"/>
+    <w:basedOn w:val="Normal"/>
+    <w:rsid w:val="00B5777D"/>
+    <w:pPr>
+      <w:spacing w:before="100" w:beforeAutospacing="1" w:after="100" w:afterAutospacing="1"/>
+    </w:pPr>
+    <w:rPr>
+      <w:rFonts w:ascii="Times New Roman" w:eastAsia="Times New Roman" w:hAnsi="Times New Roman" w:cs="Times New Roman"/>
+      <w:kern w:val="0"/>
+      <w:lang w:eastAsia="en-GB"/>
+      <w14:ligatures w14:val="none"/>
+    </w:rPr>
+  </w:style>
+  <w:style w:type="paragraph" w:customStyle="1" w:styleId="p2">
+    <w:name w:val="p2"/>
+    <w:basedOn w:val="Normal"/>
+    <w:rsid w:val="00B5777D"/>
+    <w:pPr>
+      <w:spacing w:before="100" w:beforeAutospacing="1" w:after="100" w:afterAutospacing="1"/>
+    </w:pPr>
+    <w:rPr>
+      <w:rFonts w:ascii="Times New Roman" w:eastAsia="Times New Roman" w:hAnsi="Times New Roman" w:cs="Times New Roman"/>
+      <w:kern w:val="0"/>
+      <w:lang w:eastAsia="en-GB"/>
+      <w14:ligatures w14:val="none"/>
+    </w:rPr>
+  </w:style>
+  <w:style w:type="character" w:customStyle="1" w:styleId="NoSpacingChar">
+    <w:name w:val="No Spacing Char"/>
+    <w:basedOn w:val="DefaultParagraphFont"/>
+    <w:link w:val="NoSpacing"/>
+    <w:uiPriority w:val="1"/>
+    <w:rsid w:val="004623AC"/>
   </w:style>
 </w:styles>
 </file>
@@ -3224,4 +6213,16 @@
     </a:ext>
   </a:extLst>
 </a:theme>
+</file>
+
+<file path=customXml/item1.xml><?xml version="1.0" encoding="utf-8"?>
+<b:Sources xmlns:b="http://schemas.openxmlformats.org/officeDocument/2006/bibliography" xmlns="http://schemas.openxmlformats.org/officeDocument/2006/bibliography" SelectedStyle="/APASixthEditionOfficeOnline.xsl" StyleName="APA" Version="6"/>
+</file>
+
+<file path=customXml/itemProps1.xml><?xml version="1.0" encoding="utf-8"?>
+<ds:datastoreItem xmlns:ds="http://schemas.openxmlformats.org/officeDocument/2006/customXml" ds:itemID="{B234C9E7-A0C4-B049-A306-2988DA8DF7BD}">
+  <ds:schemaRefs>
+    <ds:schemaRef ds:uri="http://schemas.openxmlformats.org/officeDocument/2006/bibliography"/>
+  </ds:schemaRefs>
+</ds:datastoreItem>
 </file>
</xml_diff>